<commit_message>
Agregado caratula y subtitulos
</commit_message>
<xml_diff>
--- a/TRABAJO FINAL DERECHO Y ETICA.docx
+++ b/TRABAJO FINAL DERECHO Y ETICA.docx
@@ -4,47 +4,48 @@
   <w:body>
     <w:p>
       <w:pPr>
-        <w:jc w:val="center"/>
-        <w:rPr>
-          <w:rFonts w:ascii="Georgia" w:hAnsi="Georgia"/>
-          <w:sz w:val="2"/>
-          <w:szCs w:val="2"/>
-        </w:rPr>
-      </w:pPr>
-    </w:p>
-    <w:p>
-      <w:pPr>
-        <w:jc w:val="center"/>
-        <w:rPr>
-          <w:rFonts w:ascii="Georgia" w:hAnsi="Georgia"/>
-          <w:sz w:val="2"/>
-          <w:szCs w:val="2"/>
-        </w:rPr>
-      </w:pPr>
-    </w:p>
-    <w:p>
-      <w:pPr>
-        <w:jc w:val="center"/>
-        <w:rPr>
-          <w:rFonts w:ascii="Georgia" w:hAnsi="Georgia"/>
-          <w:sz w:val="12"/>
-          <w:szCs w:val="46"/>
-          <w:u w:val="single"/>
-        </w:rPr>
-      </w:pPr>
-    </w:p>
-    <w:p>
-      <w:pPr>
-        <w:jc w:val="center"/>
-        <w:rPr>
-          <w:rFonts w:ascii="Georgia" w:hAnsi="Georgia"/>
-          <w:sz w:val="12"/>
-          <w:szCs w:val="46"/>
-          <w:u w:val="single"/>
-        </w:rPr>
-      </w:pPr>
-      <w:bookmarkStart w:id="0" w:name="_GoBack"/>
-      <w:bookmarkEnd w:id="0"/>
+        <w:rPr>
+          <w:rFonts w:ascii="Georgia" w:hAnsi="Georgia"/>
+          <w:sz w:val="2"/>
+          <w:szCs w:val="2"/>
+        </w:rPr>
+      </w:pPr>
+    </w:p>
+    <w:p>
+      <w:pPr>
+        <w:rPr>
+          <w:rFonts w:ascii="Georgia" w:hAnsi="Georgia"/>
+          <w:sz w:val="2"/>
+          <w:szCs w:val="2"/>
+        </w:rPr>
+      </w:pPr>
+    </w:p>
+    <w:p>
+      <w:pPr>
+        <w:rPr>
+          <w:rFonts w:ascii="Georgia" w:hAnsi="Georgia"/>
+          <w:sz w:val="2"/>
+          <w:szCs w:val="2"/>
+        </w:rPr>
+      </w:pPr>
+    </w:p>
+    <w:p>
+      <w:pPr>
+        <w:rPr>
+          <w:rFonts w:ascii="Georgia" w:hAnsi="Georgia"/>
+          <w:sz w:val="2"/>
+          <w:szCs w:val="2"/>
+        </w:rPr>
+      </w:pPr>
+    </w:p>
+    <w:p>
+      <w:pPr>
+        <w:rPr>
+          <w:rFonts w:ascii="Georgia" w:hAnsi="Georgia"/>
+          <w:sz w:val="2"/>
+          <w:szCs w:val="2"/>
+        </w:rPr>
+      </w:pPr>
     </w:p>
     <w:p>
       <w:pPr>
@@ -326,11 +327,1032 @@
         <w:rPr>
           <w:rFonts w:ascii="Georgia" w:hAnsi="Georgia"/>
           <w:sz w:val="32"/>
-        </w:rPr>
-      </w:pPr>
-    </w:p>
-    <w:p>
-      <w:pPr>
+          <w:szCs w:val="50"/>
+        </w:rPr>
+      </w:pPr>
+    </w:p>
+    <w:p>
+      <w:pPr>
+        <w:rPr>
+          <w:rFonts w:ascii="Georgia" w:hAnsi="Georgia"/>
+          <w:sz w:val="32"/>
+          <w:szCs w:val="50"/>
+        </w:rPr>
+      </w:pPr>
+    </w:p>
+    <w:p>
+      <w:pPr>
+        <w:rPr>
+          <w:rFonts w:ascii="Georgia" w:hAnsi="Georgia"/>
+          <w:sz w:val="2"/>
+          <w:szCs w:val="2"/>
+        </w:rPr>
+      </w:pPr>
+    </w:p>
+    <w:p>
+      <w:pPr>
+        <w:rPr>
+          <w:rFonts w:ascii="Georgia" w:hAnsi="Georgia"/>
+          <w:sz w:val="2"/>
+          <w:szCs w:val="2"/>
+        </w:rPr>
+      </w:pPr>
+    </w:p>
+    <w:p>
+      <w:pPr>
+        <w:rPr>
+          <w:rFonts w:ascii="Georgia" w:hAnsi="Georgia"/>
+          <w:sz w:val="2"/>
+          <w:szCs w:val="2"/>
+        </w:rPr>
+      </w:pPr>
+    </w:p>
+    <w:p>
+      <w:pPr>
+        <w:rPr>
+          <w:rFonts w:ascii="Georgia" w:hAnsi="Georgia"/>
+          <w:sz w:val="2"/>
+          <w:szCs w:val="2"/>
+        </w:rPr>
+      </w:pPr>
+    </w:p>
+    <w:p>
+      <w:pPr>
+        <w:jc w:val="center"/>
+        <w:rPr>
+          <w:rFonts w:ascii="Georgia" w:hAnsi="Georgia"/>
+          <w:sz w:val="46"/>
+          <w:szCs w:val="46"/>
+          <w:u w:val="single"/>
+        </w:rPr>
+      </w:pPr>
+      <w:r>
+        <w:rPr>
+          <w:rFonts w:ascii="Georgia" w:hAnsi="Georgia"/>
+          <w:sz w:val="46"/>
+          <w:szCs w:val="46"/>
+          <w:u w:val="single"/>
+        </w:rPr>
+        <w:t>Introducción</w:t>
+      </w:r>
+    </w:p>
+    <w:p>
+      <w:pPr>
+        <w:rPr>
+          <w:rFonts w:ascii="Georgia" w:hAnsi="Georgia"/>
+          <w:sz w:val="32"/>
+          <w:szCs w:val="32"/>
+        </w:rPr>
+      </w:pPr>
+    </w:p>
+    <w:p>
+      <w:pPr>
+        <w:rPr>
+          <w:rFonts w:ascii="Georgia" w:hAnsi="Georgia"/>
+          <w:sz w:val="32"/>
+          <w:szCs w:val="50"/>
+        </w:rPr>
+      </w:pPr>
+    </w:p>
+    <w:p>
+      <w:pPr>
+        <w:rPr>
+          <w:rFonts w:ascii="Georgia" w:hAnsi="Georgia"/>
+          <w:sz w:val="32"/>
+          <w:szCs w:val="50"/>
+        </w:rPr>
+      </w:pPr>
+    </w:p>
+    <w:p>
+      <w:pPr>
+        <w:rPr>
+          <w:rFonts w:ascii="Georgia" w:hAnsi="Georgia"/>
+          <w:sz w:val="32"/>
+          <w:szCs w:val="50"/>
+        </w:rPr>
+      </w:pPr>
+    </w:p>
+    <w:p>
+      <w:pPr>
+        <w:rPr>
+          <w:rFonts w:ascii="Georgia" w:hAnsi="Georgia"/>
+          <w:sz w:val="32"/>
+          <w:szCs w:val="50"/>
+        </w:rPr>
+      </w:pPr>
+    </w:p>
+    <w:p>
+      <w:pPr>
+        <w:rPr>
+          <w:rFonts w:ascii="Georgia" w:hAnsi="Georgia"/>
+          <w:sz w:val="32"/>
+        </w:rPr>
+      </w:pPr>
+    </w:p>
+    <w:p>
+      <w:pPr>
+        <w:rPr>
+          <w:rFonts w:ascii="Georgia" w:hAnsi="Georgia"/>
+          <w:sz w:val="32"/>
+          <w:szCs w:val="80"/>
+        </w:rPr>
+      </w:pPr>
+    </w:p>
+    <w:p>
+      <w:pPr>
+        <w:rPr>
+          <w:rFonts w:ascii="Georgia" w:hAnsi="Georgia"/>
+          <w:sz w:val="32"/>
+          <w:szCs w:val="80"/>
+        </w:rPr>
+      </w:pPr>
+    </w:p>
+    <w:p>
+      <w:pPr>
+        <w:rPr>
+          <w:rFonts w:ascii="Georgia" w:hAnsi="Georgia"/>
+          <w:sz w:val="32"/>
+          <w:szCs w:val="80"/>
+        </w:rPr>
+      </w:pPr>
+    </w:p>
+    <w:p>
+      <w:pPr>
+        <w:rPr>
+          <w:rFonts w:ascii="Georgia" w:hAnsi="Georgia"/>
+          <w:sz w:val="32"/>
+          <w:szCs w:val="80"/>
+        </w:rPr>
+      </w:pPr>
+    </w:p>
+    <w:p>
+      <w:pPr>
+        <w:rPr>
+          <w:rFonts w:ascii="Georgia" w:hAnsi="Georgia"/>
+          <w:sz w:val="32"/>
+          <w:szCs w:val="80"/>
+        </w:rPr>
+      </w:pPr>
+    </w:p>
+    <w:p>
+      <w:pPr>
+        <w:rPr>
+          <w:rFonts w:ascii="Georgia" w:hAnsi="Georgia"/>
+          <w:sz w:val="32"/>
+          <w:szCs w:val="80"/>
+        </w:rPr>
+      </w:pPr>
+    </w:p>
+    <w:p>
+      <w:pPr>
+        <w:rPr>
+          <w:rFonts w:ascii="Georgia" w:hAnsi="Georgia"/>
+          <w:sz w:val="32"/>
+          <w:szCs w:val="80"/>
+        </w:rPr>
+      </w:pPr>
+    </w:p>
+    <w:p>
+      <w:pPr>
+        <w:rPr>
+          <w:rFonts w:ascii="Georgia" w:hAnsi="Georgia"/>
+          <w:sz w:val="32"/>
+          <w:szCs w:val="80"/>
+        </w:rPr>
+      </w:pPr>
+    </w:p>
+    <w:p>
+      <w:pPr>
+        <w:rPr>
+          <w:rFonts w:ascii="Georgia" w:hAnsi="Georgia"/>
+          <w:sz w:val="32"/>
+          <w:szCs w:val="80"/>
+        </w:rPr>
+      </w:pPr>
+    </w:p>
+    <w:p>
+      <w:pPr>
+        <w:rPr>
+          <w:rFonts w:ascii="Georgia" w:hAnsi="Georgia"/>
+          <w:sz w:val="32"/>
+          <w:szCs w:val="80"/>
+        </w:rPr>
+      </w:pPr>
+    </w:p>
+    <w:p>
+      <w:pPr>
+        <w:rPr>
+          <w:rFonts w:ascii="Georgia" w:hAnsi="Georgia"/>
+          <w:sz w:val="32"/>
+          <w:szCs w:val="80"/>
+        </w:rPr>
+      </w:pPr>
+    </w:p>
+    <w:p>
+      <w:pPr>
+        <w:rPr>
+          <w:rFonts w:ascii="Georgia" w:hAnsi="Georgia"/>
+          <w:sz w:val="32"/>
+          <w:szCs w:val="80"/>
+        </w:rPr>
+      </w:pPr>
+    </w:p>
+    <w:p>
+      <w:pPr>
+        <w:rPr>
+          <w:rFonts w:ascii="Georgia" w:hAnsi="Georgia"/>
+          <w:sz w:val="32"/>
+          <w:szCs w:val="80"/>
+        </w:rPr>
+      </w:pPr>
+    </w:p>
+    <w:p>
+      <w:pPr>
+        <w:rPr>
+          <w:rFonts w:ascii="Georgia" w:hAnsi="Georgia"/>
+          <w:sz w:val="32"/>
+          <w:szCs w:val="80"/>
+        </w:rPr>
+      </w:pPr>
+    </w:p>
+    <w:p>
+      <w:pPr>
+        <w:rPr>
+          <w:rFonts w:ascii="Georgia" w:hAnsi="Georgia"/>
+          <w:sz w:val="32"/>
+          <w:szCs w:val="80"/>
+        </w:rPr>
+      </w:pPr>
+    </w:p>
+    <w:p>
+      <w:pPr>
+        <w:rPr>
+          <w:rFonts w:ascii="Georgia" w:hAnsi="Georgia"/>
+          <w:sz w:val="2"/>
+          <w:szCs w:val="2"/>
+        </w:rPr>
+      </w:pPr>
+    </w:p>
+    <w:p>
+      <w:pPr>
+        <w:rPr>
+          <w:rFonts w:ascii="Georgia" w:hAnsi="Georgia"/>
+          <w:sz w:val="2"/>
+          <w:szCs w:val="2"/>
+        </w:rPr>
+      </w:pPr>
+    </w:p>
+    <w:p>
+      <w:pPr>
+        <w:rPr>
+          <w:rFonts w:ascii="Georgia" w:hAnsi="Georgia"/>
+          <w:sz w:val="2"/>
+          <w:szCs w:val="2"/>
+        </w:rPr>
+      </w:pPr>
+    </w:p>
+    <w:p>
+      <w:pPr>
+        <w:rPr>
+          <w:rFonts w:ascii="Georgia" w:hAnsi="Georgia"/>
+          <w:sz w:val="2"/>
+          <w:szCs w:val="2"/>
+        </w:rPr>
+      </w:pPr>
+    </w:p>
+    <w:p>
+      <w:pPr>
+        <w:jc w:val="center"/>
+        <w:rPr>
+          <w:rFonts w:ascii="Georgia" w:hAnsi="Georgia"/>
+          <w:sz w:val="32"/>
+          <w:szCs w:val="80"/>
+        </w:rPr>
+      </w:pPr>
+      <w:r>
+        <w:rPr>
+          <w:rFonts w:ascii="Georgia" w:hAnsi="Georgia"/>
+          <w:sz w:val="46"/>
+          <w:szCs w:val="46"/>
+          <w:u w:val="single"/>
+        </w:rPr>
+        <w:t>Desarrollo</w:t>
+      </w:r>
+    </w:p>
+    <w:p>
+      <w:pPr>
+        <w:rPr>
+          <w:rFonts w:ascii="Georgia" w:hAnsi="Georgia"/>
+          <w:sz w:val="32"/>
+          <w:szCs w:val="80"/>
+        </w:rPr>
+      </w:pPr>
+    </w:p>
+    <w:p>
+      <w:pPr>
+        <w:rPr>
+          <w:rFonts w:ascii="Georgia" w:hAnsi="Georgia"/>
+          <w:sz w:val="32"/>
+          <w:szCs w:val="80"/>
+        </w:rPr>
+      </w:pPr>
+    </w:p>
+    <w:p>
+      <w:pPr>
+        <w:rPr>
+          <w:rFonts w:ascii="Georgia" w:hAnsi="Georgia"/>
+          <w:sz w:val="32"/>
+          <w:szCs w:val="80"/>
+        </w:rPr>
+      </w:pPr>
+    </w:p>
+    <w:p>
+      <w:pPr>
+        <w:rPr>
+          <w:rFonts w:ascii="Georgia" w:hAnsi="Georgia"/>
+          <w:sz w:val="32"/>
+          <w:szCs w:val="80"/>
+        </w:rPr>
+      </w:pPr>
+    </w:p>
+    <w:p>
+      <w:pPr>
+        <w:rPr>
+          <w:rFonts w:ascii="Georgia" w:hAnsi="Georgia"/>
+          <w:sz w:val="32"/>
+          <w:szCs w:val="80"/>
+        </w:rPr>
+      </w:pPr>
+    </w:p>
+    <w:p>
+      <w:pPr>
+        <w:rPr>
+          <w:rFonts w:ascii="Georgia" w:hAnsi="Georgia"/>
+          <w:sz w:val="32"/>
+          <w:szCs w:val="80"/>
+        </w:rPr>
+      </w:pPr>
+    </w:p>
+    <w:p>
+      <w:pPr>
+        <w:rPr>
+          <w:rFonts w:ascii="Georgia" w:hAnsi="Georgia"/>
+          <w:sz w:val="32"/>
+          <w:szCs w:val="80"/>
+        </w:rPr>
+      </w:pPr>
+    </w:p>
+    <w:p>
+      <w:pPr>
+        <w:rPr>
+          <w:rFonts w:ascii="Georgia" w:hAnsi="Georgia"/>
+          <w:sz w:val="32"/>
+          <w:szCs w:val="80"/>
+        </w:rPr>
+      </w:pPr>
+    </w:p>
+    <w:p>
+      <w:pPr>
+        <w:rPr>
+          <w:rFonts w:ascii="Georgia" w:hAnsi="Georgia"/>
+          <w:sz w:val="32"/>
+          <w:szCs w:val="80"/>
+        </w:rPr>
+      </w:pPr>
+    </w:p>
+    <w:p>
+      <w:pPr>
+        <w:rPr>
+          <w:rFonts w:ascii="Georgia" w:hAnsi="Georgia"/>
+          <w:sz w:val="32"/>
+          <w:szCs w:val="80"/>
+        </w:rPr>
+      </w:pPr>
+    </w:p>
+    <w:p>
+      <w:pPr>
+        <w:rPr>
+          <w:rFonts w:ascii="Georgia" w:hAnsi="Georgia"/>
+          <w:sz w:val="32"/>
+          <w:szCs w:val="80"/>
+        </w:rPr>
+      </w:pPr>
+    </w:p>
+    <w:p>
+      <w:pPr>
+        <w:rPr>
+          <w:rFonts w:ascii="Georgia" w:hAnsi="Georgia"/>
+          <w:sz w:val="32"/>
+          <w:szCs w:val="80"/>
+        </w:rPr>
+      </w:pPr>
+    </w:p>
+    <w:p>
+      <w:pPr>
+        <w:rPr>
+          <w:rFonts w:ascii="Georgia" w:hAnsi="Georgia"/>
+          <w:sz w:val="32"/>
+          <w:szCs w:val="80"/>
+        </w:rPr>
+      </w:pPr>
+    </w:p>
+    <w:p>
+      <w:pPr>
+        <w:rPr>
+          <w:rFonts w:ascii="Georgia" w:hAnsi="Georgia"/>
+          <w:sz w:val="32"/>
+          <w:szCs w:val="80"/>
+        </w:rPr>
+      </w:pPr>
+    </w:p>
+    <w:p>
+      <w:pPr>
+        <w:rPr>
+          <w:rFonts w:ascii="Georgia" w:hAnsi="Georgia"/>
+          <w:sz w:val="32"/>
+          <w:szCs w:val="80"/>
+        </w:rPr>
+      </w:pPr>
+    </w:p>
+    <w:p>
+      <w:pPr>
+        <w:rPr>
+          <w:rFonts w:ascii="Georgia" w:hAnsi="Georgia"/>
+          <w:sz w:val="32"/>
+          <w:szCs w:val="80"/>
+        </w:rPr>
+      </w:pPr>
+    </w:p>
+    <w:p>
+      <w:pPr>
+        <w:rPr>
+          <w:rFonts w:ascii="Georgia" w:hAnsi="Georgia"/>
+          <w:sz w:val="32"/>
+          <w:szCs w:val="80"/>
+        </w:rPr>
+      </w:pPr>
+    </w:p>
+    <w:p>
+      <w:pPr>
+        <w:rPr>
+          <w:rFonts w:ascii="Georgia" w:hAnsi="Georgia"/>
+          <w:sz w:val="32"/>
+          <w:szCs w:val="80"/>
+        </w:rPr>
+      </w:pPr>
+    </w:p>
+    <w:p>
+      <w:pPr>
+        <w:rPr>
+          <w:rFonts w:ascii="Georgia" w:hAnsi="Georgia"/>
+          <w:sz w:val="32"/>
+          <w:szCs w:val="80"/>
+        </w:rPr>
+      </w:pPr>
+    </w:p>
+    <w:p>
+      <w:pPr>
+        <w:rPr>
+          <w:rFonts w:ascii="Georgia" w:hAnsi="Georgia"/>
+          <w:sz w:val="32"/>
+          <w:szCs w:val="80"/>
+        </w:rPr>
+      </w:pPr>
+    </w:p>
+    <w:p>
+      <w:pPr>
+        <w:rPr>
+          <w:rFonts w:ascii="Georgia" w:hAnsi="Georgia"/>
+          <w:sz w:val="32"/>
+          <w:szCs w:val="80"/>
+        </w:rPr>
+      </w:pPr>
+    </w:p>
+    <w:p>
+      <w:pPr>
+        <w:rPr>
+          <w:rFonts w:ascii="Georgia" w:hAnsi="Georgia"/>
+          <w:sz w:val="2"/>
+          <w:szCs w:val="2"/>
+        </w:rPr>
+      </w:pPr>
+    </w:p>
+    <w:p>
+      <w:pPr>
+        <w:rPr>
+          <w:rFonts w:ascii="Georgia" w:hAnsi="Georgia"/>
+          <w:sz w:val="2"/>
+          <w:szCs w:val="2"/>
+        </w:rPr>
+      </w:pPr>
+    </w:p>
+    <w:p>
+      <w:pPr>
+        <w:rPr>
+          <w:rFonts w:ascii="Georgia" w:hAnsi="Georgia"/>
+          <w:sz w:val="2"/>
+          <w:szCs w:val="2"/>
+        </w:rPr>
+      </w:pPr>
+    </w:p>
+    <w:p>
+      <w:pPr>
+        <w:rPr>
+          <w:rFonts w:ascii="Georgia" w:hAnsi="Georgia"/>
+          <w:sz w:val="2"/>
+          <w:szCs w:val="2"/>
+        </w:rPr>
+      </w:pPr>
+    </w:p>
+    <w:p>
+      <w:pPr>
+        <w:jc w:val="center"/>
+        <w:rPr>
+          <w:rFonts w:ascii="Georgia" w:hAnsi="Georgia"/>
+          <w:sz w:val="46"/>
+          <w:szCs w:val="46"/>
+          <w:u w:val="single"/>
+        </w:rPr>
+      </w:pPr>
+      <w:r>
+        <w:rPr>
+          <w:rFonts w:ascii="Georgia" w:hAnsi="Georgia"/>
+          <w:sz w:val="46"/>
+          <w:szCs w:val="46"/>
+          <w:u w:val="single"/>
+        </w:rPr>
+        <w:t>Conclusión</w:t>
+      </w:r>
+    </w:p>
+    <w:p>
+      <w:pPr>
+        <w:jc w:val="center"/>
+        <w:rPr>
+          <w:rFonts w:ascii="Georgia" w:hAnsi="Georgia"/>
+          <w:sz w:val="46"/>
+          <w:szCs w:val="46"/>
+          <w:u w:val="single"/>
+        </w:rPr>
+      </w:pPr>
+    </w:p>
+    <w:p>
+      <w:pPr>
+        <w:jc w:val="center"/>
+        <w:rPr>
+          <w:rFonts w:ascii="Georgia" w:hAnsi="Georgia"/>
+          <w:sz w:val="46"/>
+          <w:szCs w:val="46"/>
+          <w:u w:val="single"/>
+        </w:rPr>
+      </w:pPr>
+    </w:p>
+    <w:p>
+      <w:pPr>
+        <w:jc w:val="center"/>
+        <w:rPr>
+          <w:rFonts w:ascii="Georgia" w:hAnsi="Georgia"/>
+          <w:sz w:val="46"/>
+          <w:szCs w:val="46"/>
+          <w:u w:val="single"/>
+        </w:rPr>
+      </w:pPr>
+    </w:p>
+    <w:p>
+      <w:pPr>
+        <w:jc w:val="center"/>
+        <w:rPr>
+          <w:rFonts w:ascii="Georgia" w:hAnsi="Georgia"/>
+          <w:sz w:val="46"/>
+          <w:szCs w:val="46"/>
+          <w:u w:val="single"/>
+        </w:rPr>
+      </w:pPr>
+    </w:p>
+    <w:p>
+      <w:pPr>
+        <w:jc w:val="center"/>
+        <w:rPr>
+          <w:rFonts w:ascii="Georgia" w:hAnsi="Georgia"/>
+          <w:sz w:val="46"/>
+          <w:szCs w:val="46"/>
+          <w:u w:val="single"/>
+        </w:rPr>
+      </w:pPr>
+    </w:p>
+    <w:p>
+      <w:pPr>
+        <w:jc w:val="center"/>
+        <w:rPr>
+          <w:rFonts w:ascii="Georgia" w:hAnsi="Georgia"/>
+          <w:sz w:val="46"/>
+          <w:szCs w:val="46"/>
+          <w:u w:val="single"/>
+        </w:rPr>
+      </w:pPr>
+    </w:p>
+    <w:p>
+      <w:pPr>
+        <w:jc w:val="center"/>
+        <w:rPr>
+          <w:rFonts w:ascii="Georgia" w:hAnsi="Georgia"/>
+          <w:sz w:val="46"/>
+          <w:szCs w:val="46"/>
+          <w:u w:val="single"/>
+        </w:rPr>
+      </w:pPr>
+    </w:p>
+    <w:p>
+      <w:pPr>
+        <w:jc w:val="center"/>
+        <w:rPr>
+          <w:rFonts w:ascii="Georgia" w:hAnsi="Georgia"/>
+          <w:sz w:val="46"/>
+          <w:szCs w:val="46"/>
+          <w:u w:val="single"/>
+        </w:rPr>
+      </w:pPr>
+    </w:p>
+    <w:p>
+      <w:pPr>
+        <w:jc w:val="center"/>
+        <w:rPr>
+          <w:rFonts w:ascii="Georgia" w:hAnsi="Georgia"/>
+          <w:sz w:val="46"/>
+          <w:szCs w:val="46"/>
+          <w:u w:val="single"/>
+        </w:rPr>
+      </w:pPr>
+    </w:p>
+    <w:p>
+      <w:pPr>
+        <w:jc w:val="center"/>
+        <w:rPr>
+          <w:rFonts w:ascii="Georgia" w:hAnsi="Georgia"/>
+          <w:sz w:val="46"/>
+          <w:szCs w:val="46"/>
+          <w:u w:val="single"/>
+        </w:rPr>
+      </w:pPr>
+    </w:p>
+    <w:p>
+      <w:pPr>
+        <w:jc w:val="center"/>
+        <w:rPr>
+          <w:rFonts w:ascii="Georgia" w:hAnsi="Georgia"/>
+          <w:sz w:val="46"/>
+          <w:szCs w:val="46"/>
+          <w:u w:val="single"/>
+        </w:rPr>
+      </w:pPr>
+    </w:p>
+    <w:p>
+      <w:pPr>
+        <w:jc w:val="center"/>
+        <w:rPr>
+          <w:rFonts w:ascii="Georgia" w:hAnsi="Georgia"/>
+          <w:sz w:val="46"/>
+          <w:szCs w:val="46"/>
+          <w:u w:val="single"/>
+        </w:rPr>
+      </w:pPr>
+    </w:p>
+    <w:p>
+      <w:pPr>
+        <w:jc w:val="center"/>
+        <w:rPr>
+          <w:rFonts w:ascii="Georgia" w:hAnsi="Georgia"/>
+          <w:sz w:val="46"/>
+          <w:szCs w:val="46"/>
+          <w:u w:val="single"/>
+        </w:rPr>
+      </w:pPr>
+    </w:p>
+    <w:p>
+      <w:pPr>
+        <w:jc w:val="center"/>
+        <w:rPr>
+          <w:rFonts w:ascii="Georgia" w:hAnsi="Georgia"/>
+          <w:sz w:val="46"/>
+          <w:szCs w:val="46"/>
+          <w:u w:val="single"/>
+        </w:rPr>
+      </w:pPr>
+    </w:p>
+    <w:p>
+      <w:pPr>
+        <w:jc w:val="center"/>
+        <w:rPr>
+          <w:rFonts w:ascii="Georgia" w:hAnsi="Georgia"/>
+          <w:sz w:val="46"/>
+          <w:szCs w:val="46"/>
+          <w:u w:val="single"/>
+        </w:rPr>
+      </w:pPr>
+    </w:p>
+    <w:p>
+      <w:pPr>
+        <w:jc w:val="center"/>
+        <w:rPr>
+          <w:rFonts w:ascii="Georgia" w:hAnsi="Georgia"/>
+          <w:sz w:val="46"/>
+          <w:szCs w:val="46"/>
+          <w:u w:val="single"/>
+        </w:rPr>
+      </w:pPr>
+    </w:p>
+    <w:p>
+      <w:pPr>
+        <w:rPr>
+          <w:rFonts w:ascii="Georgia" w:hAnsi="Georgia"/>
+          <w:sz w:val="2"/>
+          <w:szCs w:val="2"/>
+        </w:rPr>
+      </w:pPr>
+    </w:p>
+    <w:p>
+      <w:pPr>
+        <w:rPr>
+          <w:rFonts w:ascii="Georgia" w:hAnsi="Georgia"/>
+          <w:sz w:val="2"/>
+          <w:szCs w:val="2"/>
+        </w:rPr>
+      </w:pPr>
+    </w:p>
+    <w:p>
+      <w:pPr>
+        <w:rPr>
+          <w:rFonts w:ascii="Georgia" w:hAnsi="Georgia"/>
+          <w:sz w:val="2"/>
+          <w:szCs w:val="2"/>
+        </w:rPr>
+      </w:pPr>
+    </w:p>
+    <w:p>
+      <w:pPr>
+        <w:rPr>
+          <w:rFonts w:ascii="Georgia" w:hAnsi="Georgia"/>
+          <w:sz w:val="2"/>
+          <w:szCs w:val="2"/>
+        </w:rPr>
+      </w:pPr>
+    </w:p>
+    <w:p>
+      <w:pPr>
+        <w:jc w:val="center"/>
+        <w:rPr>
+          <w:rFonts w:ascii="Georgia" w:hAnsi="Georgia"/>
+          <w:sz w:val="46"/>
+          <w:szCs w:val="46"/>
+          <w:u w:val="single"/>
+        </w:rPr>
+      </w:pPr>
+      <w:r>
+        <w:rPr>
+          <w:rFonts w:ascii="Georgia" w:hAnsi="Georgia"/>
+          <w:sz w:val="46"/>
+          <w:szCs w:val="46"/>
+          <w:u w:val="single"/>
+        </w:rPr>
+        <w:t>Bibliografía</w:t>
+      </w:r>
+    </w:p>
+    <w:p>
+      <w:pPr>
+        <w:jc w:val="center"/>
+        <w:rPr>
+          <w:rFonts w:ascii="Georgia" w:hAnsi="Georgia"/>
+          <w:sz w:val="46"/>
+          <w:szCs w:val="46"/>
+          <w:u w:val="single"/>
+        </w:rPr>
+      </w:pPr>
+    </w:p>
+    <w:p>
+      <w:pPr>
+        <w:jc w:val="center"/>
+        <w:rPr>
+          <w:rFonts w:ascii="Georgia" w:hAnsi="Georgia"/>
+          <w:sz w:val="46"/>
+          <w:szCs w:val="46"/>
+          <w:u w:val="single"/>
+        </w:rPr>
+      </w:pPr>
+    </w:p>
+    <w:p>
+      <w:pPr>
+        <w:jc w:val="center"/>
+        <w:rPr>
+          <w:rFonts w:ascii="Georgia" w:hAnsi="Georgia"/>
+          <w:sz w:val="46"/>
+          <w:szCs w:val="46"/>
+          <w:u w:val="single"/>
+        </w:rPr>
+      </w:pPr>
+    </w:p>
+    <w:p>
+      <w:pPr>
+        <w:jc w:val="center"/>
+        <w:rPr>
+          <w:rFonts w:ascii="Georgia" w:hAnsi="Georgia"/>
+          <w:sz w:val="46"/>
+          <w:szCs w:val="46"/>
+          <w:u w:val="single"/>
+        </w:rPr>
+      </w:pPr>
+    </w:p>
+    <w:p>
+      <w:pPr>
+        <w:jc w:val="center"/>
+        <w:rPr>
+          <w:rFonts w:ascii="Georgia" w:hAnsi="Georgia"/>
+          <w:sz w:val="46"/>
+          <w:szCs w:val="46"/>
+          <w:u w:val="single"/>
+        </w:rPr>
+      </w:pPr>
+    </w:p>
+    <w:p>
+      <w:pPr>
+        <w:jc w:val="center"/>
+        <w:rPr>
+          <w:rFonts w:ascii="Georgia" w:hAnsi="Georgia"/>
+          <w:sz w:val="46"/>
+          <w:szCs w:val="46"/>
+          <w:u w:val="single"/>
+        </w:rPr>
+      </w:pPr>
+    </w:p>
+    <w:p>
+      <w:pPr>
+        <w:jc w:val="center"/>
+        <w:rPr>
+          <w:rFonts w:ascii="Georgia" w:hAnsi="Georgia"/>
+          <w:sz w:val="46"/>
+          <w:szCs w:val="46"/>
+          <w:u w:val="single"/>
+        </w:rPr>
+      </w:pPr>
+    </w:p>
+    <w:p>
+      <w:pPr>
+        <w:jc w:val="center"/>
+        <w:rPr>
+          <w:rFonts w:ascii="Georgia" w:hAnsi="Georgia"/>
+          <w:sz w:val="46"/>
+          <w:szCs w:val="46"/>
+          <w:u w:val="single"/>
+        </w:rPr>
+      </w:pPr>
+    </w:p>
+    <w:p>
+      <w:pPr>
+        <w:jc w:val="center"/>
+        <w:rPr>
+          <w:rFonts w:ascii="Georgia" w:hAnsi="Georgia"/>
+          <w:sz w:val="46"/>
+          <w:szCs w:val="46"/>
+          <w:u w:val="single"/>
+        </w:rPr>
+      </w:pPr>
+    </w:p>
+    <w:p>
+      <w:pPr>
+        <w:jc w:val="center"/>
+        <w:rPr>
+          <w:rFonts w:ascii="Georgia" w:hAnsi="Georgia"/>
+          <w:sz w:val="46"/>
+          <w:szCs w:val="46"/>
+          <w:u w:val="single"/>
+        </w:rPr>
+      </w:pPr>
+    </w:p>
+    <w:p>
+      <w:pPr>
+        <w:jc w:val="center"/>
+        <w:rPr>
+          <w:rFonts w:ascii="Georgia" w:hAnsi="Georgia"/>
+          <w:sz w:val="46"/>
+          <w:szCs w:val="46"/>
+          <w:u w:val="single"/>
+        </w:rPr>
+      </w:pPr>
+    </w:p>
+    <w:p>
+      <w:pPr>
+        <w:jc w:val="center"/>
+        <w:rPr>
+          <w:rFonts w:ascii="Georgia" w:hAnsi="Georgia"/>
+          <w:sz w:val="46"/>
+          <w:szCs w:val="46"/>
+          <w:u w:val="single"/>
+        </w:rPr>
+      </w:pPr>
+    </w:p>
+    <w:p>
+      <w:pPr>
+        <w:jc w:val="center"/>
+        <w:rPr>
+          <w:rFonts w:ascii="Georgia" w:hAnsi="Georgia"/>
+          <w:sz w:val="46"/>
+          <w:szCs w:val="46"/>
+          <w:u w:val="single"/>
+        </w:rPr>
+      </w:pPr>
+    </w:p>
+    <w:p>
+      <w:pPr>
+        <w:jc w:val="center"/>
+        <w:rPr>
+          <w:rFonts w:ascii="Georgia" w:hAnsi="Georgia"/>
+          <w:sz w:val="46"/>
+          <w:szCs w:val="46"/>
+          <w:u w:val="single"/>
+        </w:rPr>
+      </w:pPr>
+    </w:p>
+    <w:p>
+      <w:pPr>
+        <w:jc w:val="center"/>
+        <w:rPr>
+          <w:rFonts w:ascii="Georgia" w:hAnsi="Georgia"/>
+          <w:sz w:val="46"/>
+          <w:szCs w:val="46"/>
+          <w:u w:val="single"/>
+        </w:rPr>
+      </w:pPr>
+    </w:p>
+    <w:p>
+      <w:pPr>
+        <w:jc w:val="center"/>
+        <w:rPr>
+          <w:rFonts w:ascii="Georgia" w:hAnsi="Georgia"/>
+          <w:sz w:val="46"/>
+          <w:szCs w:val="46"/>
+          <w:u w:val="single"/>
+        </w:rPr>
+      </w:pPr>
+    </w:p>
+    <w:p>
+      <w:pPr>
+        <w:rPr>
+          <w:rFonts w:ascii="Georgia" w:hAnsi="Georgia"/>
+          <w:sz w:val="2"/>
+          <w:szCs w:val="2"/>
+        </w:rPr>
+      </w:pPr>
+    </w:p>
+    <w:p>
+      <w:pPr>
+        <w:rPr>
+          <w:rFonts w:ascii="Georgia" w:hAnsi="Georgia"/>
+          <w:sz w:val="2"/>
+          <w:szCs w:val="2"/>
+        </w:rPr>
+      </w:pPr>
+    </w:p>
+    <w:p>
+      <w:pPr>
+        <w:rPr>
+          <w:rFonts w:ascii="Georgia" w:hAnsi="Georgia"/>
+          <w:sz w:val="2"/>
+          <w:szCs w:val="2"/>
+        </w:rPr>
+      </w:pPr>
+    </w:p>
+    <w:p>
+      <w:pPr>
+        <w:rPr>
+          <w:rFonts w:ascii="Georgia" w:hAnsi="Georgia"/>
+          <w:sz w:val="2"/>
+          <w:szCs w:val="2"/>
+        </w:rPr>
+      </w:pPr>
+    </w:p>
+    <w:p>
+      <w:pPr>
+        <w:jc w:val="center"/>
+        <w:rPr>
+          <w:rFonts w:ascii="Georgia" w:hAnsi="Georgia"/>
+          <w:sz w:val="46"/>
+          <w:szCs w:val="46"/>
+          <w:u w:val="single"/>
+        </w:rPr>
+      </w:pPr>
+      <w:bookmarkStart w:id="0" w:name="_GoBack"/>
+      <w:bookmarkEnd w:id="0"/>
+      <w:r>
+        <w:rPr>
+          <w:rFonts w:ascii="Georgia" w:hAnsi="Georgia"/>
+          <w:sz w:val="46"/>
+          <w:szCs w:val="46"/>
+          <w:u w:val="single"/>
+        </w:rPr>
+        <w:t>Anexo</w:t>
+      </w:r>
+    </w:p>
+    <w:p>
+      <w:pPr>
+        <w:jc w:val="center"/>
         <w:rPr>
           <w:rFonts w:ascii="Georgia" w:hAnsi="Georgia"/>
           <w:sz w:val="32"/>

</xml_diff>

<commit_message>
Agregado mas desarrollo y actualizado introduccion
</commit_message>
<xml_diff>
--- a/TRABAJO FINAL DERECHO Y ETICA.docx
+++ b/TRABAJO FINAL DERECHO Y ETICA.docx
@@ -783,15 +783,7 @@
           <w:sz w:val="24"/>
           <w:szCs w:val="24"/>
         </w:rPr>
-        <w:t>a esta problemática</w:t>
-      </w:r>
-      <w:r>
-        <w:rPr>
-          <w:rFonts w:ascii="Georgia" w:hAnsi="Georgia"/>
-          <w:sz w:val="24"/>
-          <w:szCs w:val="24"/>
-        </w:rPr>
-        <w:t xml:space="preserve"> </w:t>
+        <w:t xml:space="preserve">a esta problemática </w:t>
       </w:r>
       <w:r>
         <w:rPr>
@@ -1043,24 +1035,13 @@
           <w:u w:val="single"/>
         </w:rPr>
       </w:pPr>
-    </w:p>
-    <w:p>
-      <w:pPr>
-        <w:jc w:val="center"/>
+      <w:r>
         <w:rPr>
           <w:rFonts w:ascii="Georgia" w:hAnsi="Georgia"/>
           <w:sz w:val="46"/>
           <w:szCs w:val="46"/>
           <w:u w:val="single"/>
         </w:rPr>
-      </w:pPr>
-      <w:r>
-        <w:rPr>
-          <w:rFonts w:ascii="Georgia" w:hAnsi="Georgia"/>
-          <w:sz w:val="46"/>
-          <w:szCs w:val="46"/>
-          <w:u w:val="single"/>
-        </w:rPr>
         <w:t>Desarrollo</w:t>
       </w:r>
     </w:p>
@@ -1099,11 +1080,91 @@
           <w:sz w:val="24"/>
           <w:szCs w:val="24"/>
         </w:rPr>
-        <w:t>Para empezar a desarrollar el tema, se introducirán las definiciones técnicas referentes a este tema para un mejor entendimiento del vocabulario utilizado.</w:t>
-      </w:r>
-    </w:p>
-    <w:p>
-      <w:pPr>
+        <w:t>Para empezar a desarrollar el tema, se introducirán las definiciones técnicas referentes a este tema para un mejor entendim</w:t>
+      </w:r>
+      <w:r>
+        <w:rPr>
+          <w:rFonts w:ascii="Georgia" w:hAnsi="Georgia"/>
+          <w:sz w:val="24"/>
+          <w:szCs w:val="24"/>
+        </w:rPr>
+        <w:t>iento del vocabulario utilizado.</w:t>
+      </w:r>
+    </w:p>
+    <w:p>
+      <w:pPr>
+        <w:jc w:val="both"/>
+        <w:rPr>
+          <w:rFonts w:ascii="Georgia" w:hAnsi="Georgia"/>
+          <w:sz w:val="24"/>
+          <w:szCs w:val="24"/>
+        </w:rPr>
+      </w:pPr>
+    </w:p>
+    <w:p>
+      <w:pPr>
+        <w:pStyle w:val="Prrafodelista"/>
+        <w:numPr>
+          <w:ilvl w:val="0"/>
+          <w:numId w:val="12"/>
+        </w:numPr>
+        <w:jc w:val="both"/>
+        <w:rPr>
+          <w:rFonts w:ascii="Georgia" w:hAnsi="Georgia"/>
+          <w:sz w:val="24"/>
+          <w:szCs w:val="24"/>
+        </w:rPr>
+      </w:pPr>
+      <w:r>
+        <w:rPr>
+          <w:rFonts w:ascii="Georgia" w:hAnsi="Georgia"/>
+          <w:sz w:val="24"/>
+          <w:szCs w:val="24"/>
+        </w:rPr>
+        <w:t>Spam: Es el correo electrónico comercial no solicitado generalmente enviado a las direcciones electrónicas de los consumidores sin la autorización y consentimiento del consumidor, comúnmente enviado por empresas de mercadeo o telemercadeo, compañías legitimas o por individuos comisionados exclusivamente para dicho fin.</w:t>
+      </w:r>
+    </w:p>
+    <w:p>
+      <w:pPr>
+        <w:spacing w:after="0" w:line="240" w:lineRule="auto"/>
+        <w:jc w:val="both"/>
+        <w:rPr>
+          <w:rFonts w:ascii="Georgia" w:hAnsi="Georgia"/>
+          <w:sz w:val="24"/>
+        </w:rPr>
+      </w:pPr>
+      <w:r>
+        <w:rPr>
+          <w:rFonts w:ascii="Georgia" w:hAnsi="Georgia"/>
+          <w:sz w:val="24"/>
+        </w:rPr>
+        <w:t xml:space="preserve">El medio </w:t>
+      </w:r>
+      <w:r>
+        <w:rPr>
+          <w:rFonts w:ascii="Georgia" w:hAnsi="Georgia"/>
+          <w:sz w:val="24"/>
+        </w:rPr>
+        <w:t xml:space="preserve">de distribución más habitual es el correo electrónico, </w:t>
+      </w:r>
+      <w:r>
+        <w:rPr>
+          <w:rFonts w:ascii="Georgia" w:hAnsi="Georgia"/>
+          <w:sz w:val="24"/>
+        </w:rPr>
+        <w:t xml:space="preserve">aunque </w:t>
+      </w:r>
+      <w:r>
+        <w:rPr>
+          <w:rFonts w:ascii="Georgia" w:hAnsi="Georgia"/>
+          <w:sz w:val="24"/>
+        </w:rPr>
+        <w:t>existen diversas variantes, cada cual con su propio nombre asociado en función de su canal de distribución:</w:t>
+      </w:r>
+    </w:p>
+    <w:p>
+      <w:pPr>
+        <w:spacing w:after="0" w:line="240" w:lineRule="auto"/>
         <w:jc w:val="both"/>
         <w:rPr>
           <w:rFonts w:ascii="Georgia" w:hAnsi="Georgia"/>
@@ -1127,97 +1188,116 @@
           <w:szCs w:val="24"/>
         </w:rPr>
       </w:pPr>
-      <w:r>
-        <w:rPr>
-          <w:rFonts w:ascii="Georgia" w:hAnsi="Georgia"/>
-          <w:sz w:val="24"/>
-          <w:szCs w:val="24"/>
-          <w:u w:val="single"/>
-        </w:rPr>
-        <w:t>Spam:</w:t>
-      </w:r>
-      <w:r>
-        <w:rPr>
-          <w:rFonts w:ascii="Georgia" w:hAnsi="Georgia"/>
-          <w:sz w:val="24"/>
-          <w:szCs w:val="24"/>
-        </w:rPr>
-        <w:t xml:space="preserve"> Se denomina así al correo electrónico no solicitado, normalmente de contenido publicitario, que se envía </w:t>
-      </w:r>
-      <w:r>
-        <w:rPr>
-          <w:rFonts w:ascii="Georgia" w:hAnsi="Georgia"/>
-          <w:sz w:val="24"/>
-          <w:szCs w:val="24"/>
-        </w:rPr>
-        <w:t xml:space="preserve">o distribuye </w:t>
-      </w:r>
-      <w:r>
-        <w:rPr>
-          <w:rFonts w:ascii="Georgia" w:hAnsi="Georgia"/>
-          <w:sz w:val="24"/>
-          <w:szCs w:val="24"/>
-        </w:rPr>
-        <w:t>de forma masiva.</w:t>
-      </w:r>
-    </w:p>
-    <w:p>
-      <w:pPr>
-        <w:spacing w:after="0" w:line="240" w:lineRule="auto"/>
-        <w:jc w:val="both"/>
-        <w:rPr>
-          <w:rFonts w:ascii="Georgia" w:hAnsi="Georgia"/>
-          <w:sz w:val="24"/>
-        </w:rPr>
-      </w:pPr>
-    </w:p>
-    <w:p>
-      <w:pPr>
-        <w:spacing w:after="0" w:line="240" w:lineRule="auto"/>
-        <w:jc w:val="both"/>
-        <w:rPr>
-          <w:rFonts w:ascii="Georgia" w:hAnsi="Georgia"/>
-          <w:sz w:val="24"/>
-        </w:rPr>
-      </w:pPr>
-      <w:r>
-        <w:rPr>
-          <w:rFonts w:ascii="Georgia" w:hAnsi="Georgia"/>
-          <w:sz w:val="24"/>
-        </w:rPr>
-        <w:t xml:space="preserve">El medio </w:t>
-      </w:r>
-      <w:r>
-        <w:rPr>
-          <w:rFonts w:ascii="Georgia" w:hAnsi="Georgia"/>
-          <w:sz w:val="24"/>
-        </w:rPr>
-        <w:t xml:space="preserve">de distribución más habitual es el correo electrónico, </w:t>
-      </w:r>
-      <w:r>
-        <w:rPr>
-          <w:rFonts w:ascii="Georgia" w:hAnsi="Georgia"/>
-          <w:sz w:val="24"/>
-        </w:rPr>
-        <w:t xml:space="preserve">aunque </w:t>
-      </w:r>
-      <w:r>
-        <w:rPr>
-          <w:rFonts w:ascii="Georgia" w:hAnsi="Georgia"/>
-          <w:sz w:val="24"/>
-        </w:rPr>
-        <w:t>existen diversas variantes, cada cual con su propio nombre asociado en función de su canal de distribución:</w:t>
-      </w:r>
-    </w:p>
-    <w:p>
-      <w:pPr>
-        <w:spacing w:after="0" w:line="240" w:lineRule="auto"/>
-        <w:jc w:val="both"/>
-        <w:rPr>
-          <w:rFonts w:ascii="Georgia" w:hAnsi="Georgia"/>
-          <w:sz w:val="24"/>
-        </w:rPr>
-      </w:pPr>
+      <w:proofErr w:type="spellStart"/>
+      <w:r>
+        <w:rPr>
+          <w:rFonts w:ascii="Georgia" w:hAnsi="Georgia"/>
+          <w:sz w:val="24"/>
+          <w:szCs w:val="24"/>
+          <w:u w:val="single"/>
+        </w:rPr>
+        <w:t>Spim</w:t>
+      </w:r>
+      <w:proofErr w:type="spellEnd"/>
+      <w:r>
+        <w:rPr>
+          <w:rFonts w:ascii="Georgia" w:hAnsi="Georgia"/>
+          <w:sz w:val="24"/>
+          <w:szCs w:val="24"/>
+          <w:u w:val="single"/>
+        </w:rPr>
+        <w:t>:</w:t>
+      </w:r>
+      <w:r>
+        <w:rPr>
+          <w:rFonts w:ascii="Georgia" w:hAnsi="Georgia"/>
+          <w:sz w:val="24"/>
+          <w:szCs w:val="24"/>
+        </w:rPr>
+        <w:t xml:space="preserve"> </w:t>
+      </w:r>
+      <w:r>
+        <w:rPr>
+          <w:rFonts w:ascii="Georgia" w:hAnsi="Georgia"/>
+          <w:sz w:val="24"/>
+          <w:szCs w:val="24"/>
+        </w:rPr>
+        <w:t>Se denomina as</w:t>
+      </w:r>
+      <w:r>
+        <w:rPr>
+          <w:rFonts w:ascii="Georgia" w:hAnsi="Georgia"/>
+          <w:sz w:val="24"/>
+          <w:szCs w:val="24"/>
+        </w:rPr>
+        <w:t>í</w:t>
+      </w:r>
+      <w:r>
+        <w:rPr>
+          <w:rFonts w:ascii="Georgia" w:hAnsi="Georgia"/>
+          <w:sz w:val="24"/>
+          <w:szCs w:val="24"/>
+        </w:rPr>
+        <w:t xml:space="preserve"> al </w:t>
+      </w:r>
+      <w:r>
+        <w:rPr>
+          <w:rFonts w:ascii="Georgia" w:hAnsi="Georgia"/>
+          <w:sz w:val="24"/>
+          <w:szCs w:val="24"/>
+        </w:rPr>
+        <w:t xml:space="preserve">spam </w:t>
+      </w:r>
+      <w:r>
+        <w:rPr>
+          <w:rFonts w:ascii="Georgia" w:hAnsi="Georgia"/>
+          <w:sz w:val="24"/>
+          <w:szCs w:val="24"/>
+        </w:rPr>
+        <w:t xml:space="preserve">donde el medio de distribución son las </w:t>
+      </w:r>
+      <w:r>
+        <w:rPr>
+          <w:rFonts w:ascii="Georgia" w:hAnsi="Georgia"/>
+          <w:sz w:val="24"/>
+          <w:szCs w:val="24"/>
+        </w:rPr>
+        <w:t xml:space="preserve"> aplicaciones de tipo Mensajería Instantánea (MSN Messenger, </w:t>
+      </w:r>
+      <w:proofErr w:type="spellStart"/>
+      <w:r>
+        <w:rPr>
+          <w:rFonts w:ascii="Georgia" w:hAnsi="Georgia"/>
+          <w:sz w:val="24"/>
+          <w:szCs w:val="24"/>
+        </w:rPr>
+        <w:t>Yahoo</w:t>
+      </w:r>
+      <w:proofErr w:type="spellEnd"/>
+      <w:r>
+        <w:rPr>
+          <w:rFonts w:ascii="Georgia" w:hAnsi="Georgia"/>
+          <w:sz w:val="24"/>
+          <w:szCs w:val="24"/>
+        </w:rPr>
+        <w:t xml:space="preserve"> Messenger, etc</w:t>
+      </w:r>
+      <w:r>
+        <w:rPr>
+          <w:rFonts w:ascii="Georgia" w:hAnsi="Georgia"/>
+          <w:sz w:val="24"/>
+          <w:szCs w:val="24"/>
+        </w:rPr>
+        <w:t>.</w:t>
+      </w:r>
+      <w:r>
+        <w:rPr>
+          <w:rFonts w:ascii="Georgia" w:hAnsi="Georgia"/>
+          <w:sz w:val="24"/>
+          <w:szCs w:val="24"/>
+        </w:rPr>
+        <w:t>).</w:t>
+      </w:r>
     </w:p>
     <w:p>
       <w:pPr>
@@ -1234,70 +1314,49 @@
           <w:szCs w:val="24"/>
         </w:rPr>
       </w:pPr>
-      <w:r>
-        <w:rPr>
-          <w:rFonts w:ascii="Georgia" w:hAnsi="Georgia"/>
-          <w:sz w:val="24"/>
-          <w:szCs w:val="24"/>
-          <w:u w:val="single"/>
-        </w:rPr>
-        <w:t>Spim:</w:t>
-      </w:r>
-      <w:r>
-        <w:rPr>
-          <w:rFonts w:ascii="Georgia" w:hAnsi="Georgia"/>
-          <w:sz w:val="24"/>
-          <w:szCs w:val="24"/>
-        </w:rPr>
-        <w:t xml:space="preserve"> </w:t>
-      </w:r>
-      <w:r>
-        <w:rPr>
-          <w:rFonts w:ascii="Georgia" w:hAnsi="Georgia"/>
-          <w:sz w:val="24"/>
-          <w:szCs w:val="24"/>
-        </w:rPr>
-        <w:t>Se denomina as</w:t>
-      </w:r>
-      <w:r>
-        <w:rPr>
-          <w:rFonts w:ascii="Georgia" w:hAnsi="Georgia"/>
-          <w:sz w:val="24"/>
-          <w:szCs w:val="24"/>
-        </w:rPr>
-        <w:t>í</w:t>
-      </w:r>
-      <w:r>
-        <w:rPr>
-          <w:rFonts w:ascii="Georgia" w:hAnsi="Georgia"/>
-          <w:sz w:val="24"/>
-          <w:szCs w:val="24"/>
-        </w:rPr>
-        <w:t xml:space="preserve"> al </w:t>
-      </w:r>
-      <w:r>
-        <w:rPr>
-          <w:rFonts w:ascii="Georgia" w:hAnsi="Georgia"/>
-          <w:sz w:val="24"/>
-          <w:szCs w:val="24"/>
-        </w:rPr>
-        <w:t xml:space="preserve">spam </w:t>
-      </w:r>
-      <w:r>
-        <w:rPr>
-          <w:rFonts w:ascii="Georgia" w:hAnsi="Georgia"/>
-          <w:sz w:val="24"/>
-          <w:szCs w:val="24"/>
-        </w:rPr>
-        <w:t xml:space="preserve">donde el medio de distribución son las </w:t>
-      </w:r>
-      <w:r>
-        <w:rPr>
-          <w:rFonts w:ascii="Georgia" w:hAnsi="Georgia"/>
-          <w:sz w:val="24"/>
-          <w:szCs w:val="24"/>
-        </w:rPr>
-        <w:t xml:space="preserve"> aplicaciones de tipo Mensajería Instantánea (MSN Messenger, Yahoo Messenger, etc</w:t>
+      <w:proofErr w:type="spellStart"/>
+      <w:r>
+        <w:rPr>
+          <w:rFonts w:ascii="Georgia" w:hAnsi="Georgia"/>
+          <w:sz w:val="24"/>
+          <w:szCs w:val="24"/>
+          <w:u w:val="single"/>
+        </w:rPr>
+        <w:t>Scam</w:t>
+      </w:r>
+      <w:proofErr w:type="spellEnd"/>
+      <w:r>
+        <w:rPr>
+          <w:rFonts w:ascii="Georgia" w:hAnsi="Georgia"/>
+          <w:sz w:val="24"/>
+          <w:szCs w:val="24"/>
+          <w:u w:val="single"/>
+        </w:rPr>
+        <w:t>:</w:t>
+      </w:r>
+      <w:r>
+        <w:rPr>
+          <w:rFonts w:ascii="Georgia" w:hAnsi="Georgia"/>
+          <w:sz w:val="24"/>
+          <w:szCs w:val="24"/>
+        </w:rPr>
+        <w:t xml:space="preserve"> Similar al spam, </w:t>
+      </w:r>
+      <w:r>
+        <w:rPr>
+          <w:rFonts w:ascii="Georgia" w:hAnsi="Georgia"/>
+          <w:sz w:val="24"/>
+          <w:szCs w:val="24"/>
+        </w:rPr>
+        <w:t xml:space="preserve">referido </w:t>
+      </w:r>
+      <w:r>
+        <w:rPr>
+          <w:rFonts w:ascii="Georgia" w:hAnsi="Georgia"/>
+          <w:sz w:val="24"/>
+          <w:szCs w:val="24"/>
+        </w:rPr>
+        <w:t>a correos relacionados con publicidad engañosa (enriquecimiento al instante, premios, etc.) y cadenas (correos que incluyen textos en donde solicitan ser reenviados a otras personas con la promesa de cumplir deseos, traer buena suerte o ganar dinero)</w:t>
       </w:r>
       <w:r>
         <w:rPr>
@@ -1306,14 +1365,6 @@
           <w:szCs w:val="24"/>
         </w:rPr>
         <w:t>.</w:t>
-      </w:r>
-      <w:r>
-        <w:rPr>
-          <w:rFonts w:ascii="Georgia" w:hAnsi="Georgia"/>
-          <w:sz w:val="24"/>
-          <w:szCs w:val="24"/>
-        </w:rPr>
-        <w:t>).</w:t>
       </w:r>
     </w:p>
     <w:p>
@@ -1378,7 +1429,23 @@
           <w:sz w:val="24"/>
           <w:szCs w:val="24"/>
         </w:rPr>
-        <w:t>nternet como medio de transmisión para realizar llamadas telefónicas.</w:t>
+        <w:t>ntern</w:t>
+      </w:r>
+      <w:r>
+        <w:rPr>
+          <w:rFonts w:ascii="Georgia" w:hAnsi="Georgia"/>
+          <w:sz w:val="24"/>
+          <w:szCs w:val="24"/>
+        </w:rPr>
+        <w:t>et como medio de transmisión para realizar llamadas telefónicas.</w:t>
+      </w:r>
+      <w:r>
+        <w:rPr>
+          <w:rFonts w:ascii="Georgia" w:hAnsi="Georgia"/>
+          <w:sz w:val="24"/>
+          <w:szCs w:val="24"/>
+        </w:rPr>
+        <w:t xml:space="preserve"> </w:t>
       </w:r>
     </w:p>
     <w:p>
@@ -1392,72 +1459,78 @@
         <w:jc w:val="both"/>
         <w:rPr>
           <w:rFonts w:ascii="Georgia" w:hAnsi="Georgia"/>
-        </w:rPr>
-      </w:pPr>
-      <w:r>
-        <w:rPr>
-          <w:rFonts w:ascii="Georgia" w:hAnsi="Georgia"/>
-          <w:sz w:val="24"/>
-          <w:szCs w:val="24"/>
-          <w:u w:val="single"/>
-        </w:rPr>
-        <w:t>Spam SMS:</w:t>
-      </w:r>
-      <w:r>
-        <w:rPr>
-          <w:rFonts w:ascii="Georgia" w:hAnsi="Georgia"/>
-          <w:sz w:val="24"/>
-          <w:szCs w:val="24"/>
-        </w:rPr>
-        <w:t xml:space="preserve"> </w:t>
-      </w:r>
-      <w:r>
-        <w:rPr>
-          <w:rFonts w:ascii="Georgia" w:hAnsi="Georgia"/>
-          <w:sz w:val="24"/>
-          <w:szCs w:val="24"/>
-        </w:rPr>
-        <w:t xml:space="preserve">Se refiere al </w:t>
-      </w:r>
-      <w:r>
-        <w:rPr>
-          <w:rFonts w:ascii="Georgia" w:hAnsi="Georgia"/>
-          <w:sz w:val="24"/>
-          <w:szCs w:val="24"/>
-        </w:rPr>
-        <w:t>spam destinado a enviarse a dis</w:t>
-      </w:r>
-      <w:r>
-        <w:rPr>
-          <w:rFonts w:ascii="Georgia" w:hAnsi="Georgia"/>
-          <w:sz w:val="24"/>
-          <w:szCs w:val="24"/>
-        </w:rPr>
-        <w:t xml:space="preserve">positivos móviles mediante SMS (Del inglés, </w:t>
-      </w:r>
-      <w:r>
-        <w:rPr>
-          <w:rFonts w:ascii="Georgia" w:hAnsi="Georgia"/>
-          <w:sz w:val="24"/>
-          <w:szCs w:val="24"/>
-        </w:rPr>
-        <w:t>Short Message Service</w:t>
-      </w:r>
-      <w:r>
-        <w:rPr>
-          <w:rFonts w:ascii="Georgia" w:hAnsi="Georgia"/>
-          <w:sz w:val="24"/>
-          <w:szCs w:val="24"/>
-        </w:rPr>
-        <w:t>, Servicio de Mensajes Cortos</w:t>
-      </w:r>
-      <w:r>
-        <w:rPr>
-          <w:rFonts w:ascii="Georgia" w:hAnsi="Georgia"/>
-          <w:sz w:val="24"/>
-          <w:szCs w:val="24"/>
-        </w:rPr>
-        <w:t>).</w:t>
+          <w:sz w:val="24"/>
+          <w:szCs w:val="24"/>
+        </w:rPr>
+      </w:pPr>
+      <w:r>
+        <w:rPr>
+          <w:rFonts w:ascii="Georgia" w:hAnsi="Georgia"/>
+          <w:sz w:val="24"/>
+          <w:szCs w:val="24"/>
+          <w:u w:val="single"/>
+        </w:rPr>
+        <w:t>Phishing:</w:t>
+      </w:r>
+      <w:r>
+        <w:rPr>
+          <w:rFonts w:ascii="Georgia" w:hAnsi="Georgia"/>
+          <w:sz w:val="24"/>
+          <w:szCs w:val="24"/>
+        </w:rPr>
+        <w:t xml:space="preserve"> Es una nueva modalidad de fraude en internet contenida en sitios que se asemejan a los de los bancos, sistemas de pago, o proveedores conocidos en los que generalmente se señala una falla en el sistema o que la información no ha sido debidamente actualizada y por lo tanto solicitan al consumidor acceder a una página web por medio de un link, y que al ser abierto, los defraudadores solicitan información comúnmente de carácter personal: datos personales, números de cuenta de tarjeta de crédito o </w:t>
+      </w:r>
+      <w:proofErr w:type="spellStart"/>
+      <w:r>
+        <w:rPr>
+          <w:rFonts w:ascii="Georgia" w:hAnsi="Georgia"/>
+          <w:sz w:val="24"/>
+          <w:szCs w:val="24"/>
+        </w:rPr>
+        <w:t>debito</w:t>
+      </w:r>
+      <w:proofErr w:type="spellEnd"/>
+      <w:r>
+        <w:rPr>
+          <w:rFonts w:ascii="Georgia" w:hAnsi="Georgia"/>
+          <w:sz w:val="24"/>
+          <w:szCs w:val="24"/>
+        </w:rPr>
+        <w:t xml:space="preserve"> del cliente, passwords o NIP (Número de identificación personal)</w:t>
+      </w:r>
+    </w:p>
+    <w:p>
+      <w:pPr>
+        <w:pStyle w:val="Prrafodelista"/>
+        <w:numPr>
+          <w:ilvl w:val="0"/>
+          <w:numId w:val="2"/>
+        </w:numPr>
+        <w:spacing w:after="0" w:line="240" w:lineRule="auto"/>
+        <w:jc w:val="both"/>
+        <w:rPr>
+          <w:rFonts w:ascii="Georgia" w:hAnsi="Georgia"/>
+          <w:sz w:val="24"/>
+          <w:szCs w:val="24"/>
+        </w:rPr>
+      </w:pPr>
+      <w:proofErr w:type="spellStart"/>
+      <w:r>
+        <w:rPr>
+          <w:rFonts w:ascii="Georgia" w:hAnsi="Georgia"/>
+          <w:sz w:val="24"/>
+          <w:szCs w:val="24"/>
+        </w:rPr>
+        <w:t>Spammer</w:t>
+      </w:r>
+      <w:proofErr w:type="spellEnd"/>
+      <w:r>
+        <w:rPr>
+          <w:rFonts w:ascii="Georgia" w:hAnsi="Georgia"/>
+          <w:sz w:val="24"/>
+          <w:szCs w:val="24"/>
+        </w:rPr>
+        <w:t>: Son personas o empresas que envían mensajes spam y lo realizan con diferentes técnicas para conseguir listas muy grandes de correos que son necesarias para realizar su actividad.</w:t>
       </w:r>
     </w:p>
     <w:p>
@@ -1540,6 +1613,7 @@
           <w:szCs w:val="24"/>
           <w:shd w:val="clear" w:color="auto" w:fill="FFFFFF"/>
         </w:rPr>
+        <w:lastRenderedPageBreak/>
         <w:t>El origen del término</w:t>
       </w:r>
       <w:r>
@@ -2489,7 +2563,81 @@
           <w:szCs w:val="24"/>
           <w:lang w:eastAsia="es-AR"/>
         </w:rPr>
-        <w:t>que tienen un resultado “milagroso”</w:t>
+        <w:t xml:space="preserve">que tienen un </w:t>
+      </w:r>
+    </w:p>
+    <w:p>
+      <w:pPr>
+        <w:spacing w:after="0" w:line="240" w:lineRule="auto"/>
+        <w:ind w:left="720"/>
+        <w:rPr>
+          <w:rFonts w:ascii="Georgia" w:eastAsia="Times New Roman" w:hAnsi="Georgia" w:cs="Times New Roman"/>
+          <w:color w:val="000000"/>
+          <w:sz w:val="24"/>
+          <w:szCs w:val="24"/>
+          <w:lang w:eastAsia="es-AR"/>
+        </w:rPr>
+      </w:pPr>
+    </w:p>
+    <w:p>
+      <w:pPr>
+        <w:spacing w:after="0" w:line="240" w:lineRule="auto"/>
+        <w:ind w:left="720"/>
+        <w:rPr>
+          <w:rFonts w:ascii="Georgia" w:eastAsia="Times New Roman" w:hAnsi="Georgia" w:cs="Times New Roman"/>
+          <w:color w:val="000000"/>
+          <w:sz w:val="24"/>
+          <w:szCs w:val="24"/>
+          <w:lang w:eastAsia="es-AR"/>
+        </w:rPr>
+      </w:pPr>
+    </w:p>
+    <w:p>
+      <w:pPr>
+        <w:spacing w:after="0" w:line="240" w:lineRule="auto"/>
+        <w:ind w:left="720"/>
+        <w:rPr>
+          <w:rFonts w:ascii="Georgia" w:eastAsia="Times New Roman" w:hAnsi="Georgia" w:cs="Times New Roman"/>
+          <w:color w:val="000000"/>
+          <w:sz w:val="24"/>
+          <w:szCs w:val="24"/>
+          <w:lang w:eastAsia="es-AR"/>
+        </w:rPr>
+      </w:pPr>
+    </w:p>
+    <w:p>
+      <w:pPr>
+        <w:spacing w:after="0" w:line="240" w:lineRule="auto"/>
+        <w:ind w:left="720"/>
+        <w:rPr>
+          <w:rFonts w:ascii="Georgia" w:eastAsia="Times New Roman" w:hAnsi="Georgia" w:cs="Times New Roman"/>
+          <w:color w:val="000000"/>
+          <w:sz w:val="24"/>
+          <w:szCs w:val="24"/>
+          <w:lang w:eastAsia="es-AR"/>
+        </w:rPr>
+      </w:pPr>
+      <w:proofErr w:type="gramStart"/>
+      <w:r>
+        <w:rPr>
+          <w:rFonts w:ascii="Georgia" w:eastAsia="Times New Roman" w:hAnsi="Georgia" w:cs="Times New Roman"/>
+          <w:color w:val="000000"/>
+          <w:sz w:val="24"/>
+          <w:szCs w:val="24"/>
+          <w:lang w:eastAsia="es-AR"/>
+        </w:rPr>
+        <w:t>resultado</w:t>
+      </w:r>
+      <w:proofErr w:type="gramEnd"/>
+      <w:r>
+        <w:rPr>
+          <w:rFonts w:ascii="Georgia" w:eastAsia="Times New Roman" w:hAnsi="Georgia" w:cs="Times New Roman"/>
+          <w:color w:val="000000"/>
+          <w:sz w:val="24"/>
+          <w:szCs w:val="24"/>
+          <w:lang w:eastAsia="es-AR"/>
+        </w:rPr>
+        <w:t xml:space="preserve"> “milagroso”</w:t>
       </w:r>
       <w:r>
         <w:rPr>
@@ -2527,6 +2675,551 @@
     <w:p>
       <w:pPr>
         <w:spacing w:after="0" w:line="240" w:lineRule="auto"/>
+        <w:rPr>
+          <w:rFonts w:ascii="Georgia" w:hAnsi="Georgia" w:cs="Arial"/>
+          <w:sz w:val="24"/>
+          <w:szCs w:val="24"/>
+        </w:rPr>
+      </w:pPr>
+    </w:p>
+    <w:p>
+      <w:pPr>
+        <w:spacing w:after="0" w:line="240" w:lineRule="auto"/>
+        <w:jc w:val="center"/>
+        <w:rPr>
+          <w:rFonts w:ascii="Georgia" w:hAnsi="Georgia" w:cs="Arial"/>
+          <w:sz w:val="32"/>
+          <w:szCs w:val="32"/>
+          <w:u w:val="single"/>
+        </w:rPr>
+      </w:pPr>
+      <w:r>
+        <w:rPr>
+          <w:rFonts w:ascii="Georgia" w:hAnsi="Georgia" w:cs="Arial"/>
+          <w:sz w:val="32"/>
+          <w:szCs w:val="32"/>
+          <w:u w:val="single"/>
+        </w:rPr>
+        <w:t>Formas de prevenir el “spam”</w:t>
+      </w:r>
+    </w:p>
+    <w:p>
+      <w:pPr>
+        <w:spacing w:after="0" w:line="240" w:lineRule="auto"/>
+        <w:jc w:val="center"/>
+        <w:rPr>
+          <w:rFonts w:ascii="Georgia" w:hAnsi="Georgia" w:cs="Arial"/>
+          <w:sz w:val="32"/>
+          <w:szCs w:val="32"/>
+          <w:u w:val="single"/>
+        </w:rPr>
+      </w:pPr>
+    </w:p>
+    <w:p>
+      <w:pPr>
+        <w:rPr>
+          <w:rFonts w:ascii="Georgia" w:hAnsi="Georgia"/>
+          <w:sz w:val="24"/>
+          <w:szCs w:val="24"/>
+        </w:rPr>
+      </w:pPr>
+      <w:r>
+        <w:rPr>
+          <w:rFonts w:ascii="Georgia" w:hAnsi="Georgia"/>
+          <w:sz w:val="24"/>
+          <w:szCs w:val="24"/>
+        </w:rPr>
+        <w:t>A continuación se nombraran algunos consejos sobre las mejores formas de prevenir que nos lleguen este tipo de correo basura:</w:t>
+      </w:r>
+    </w:p>
+    <w:p>
+      <w:pPr>
+        <w:pStyle w:val="Prrafodelista"/>
+        <w:numPr>
+          <w:ilvl w:val="0"/>
+          <w:numId w:val="10"/>
+        </w:numPr>
+        <w:rPr>
+          <w:rFonts w:ascii="Georgia" w:hAnsi="Georgia"/>
+          <w:sz w:val="24"/>
+          <w:szCs w:val="24"/>
+        </w:rPr>
+      </w:pPr>
+      <w:r>
+        <w:rPr>
+          <w:rFonts w:ascii="Georgia" w:hAnsi="Georgia"/>
+          <w:b/>
+          <w:sz w:val="24"/>
+          <w:szCs w:val="24"/>
+        </w:rPr>
+        <w:t>Evitar</w:t>
+      </w:r>
+      <w:r>
+        <w:rPr>
+          <w:rFonts w:ascii="Georgia" w:hAnsi="Georgia"/>
+          <w:sz w:val="24"/>
+          <w:szCs w:val="24"/>
+        </w:rPr>
+        <w:t xml:space="preserve"> hacer publica tu cuenta de correo, por ejemplo en sitios web, foros, chats, entre otros. La mejor alternativa es crear una cuenta de correo </w:t>
+      </w:r>
+      <w:r>
+        <w:rPr>
+          <w:rFonts w:ascii="Georgia" w:hAnsi="Georgia"/>
+          <w:b/>
+          <w:sz w:val="24"/>
+          <w:szCs w:val="24"/>
+        </w:rPr>
+        <w:t xml:space="preserve">alternativa </w:t>
+      </w:r>
+      <w:r>
+        <w:rPr>
+          <w:rFonts w:ascii="Georgia" w:hAnsi="Georgia"/>
+          <w:sz w:val="24"/>
+          <w:szCs w:val="24"/>
+        </w:rPr>
+        <w:t xml:space="preserve">a la </w:t>
+      </w:r>
+      <w:r>
+        <w:rPr>
+          <w:rFonts w:ascii="Georgia" w:hAnsi="Georgia"/>
+          <w:sz w:val="24"/>
+          <w:szCs w:val="24"/>
+        </w:rPr>
+        <w:t>que se usa para el trabajo</w:t>
+      </w:r>
+      <w:r>
+        <w:rPr>
+          <w:rFonts w:ascii="Georgia" w:hAnsi="Georgia"/>
+          <w:sz w:val="24"/>
+          <w:szCs w:val="24"/>
+        </w:rPr>
+        <w:t xml:space="preserve">, </w:t>
+      </w:r>
+      <w:r>
+        <w:rPr>
+          <w:rFonts w:ascii="Georgia" w:hAnsi="Georgia"/>
+          <w:sz w:val="24"/>
+          <w:szCs w:val="24"/>
+        </w:rPr>
+        <w:t>y que usemos esa cuenta para darnos de alta en los sistemas de gestión de correo electrónico (Gmail, Outlook, Yahoo</w:t>
+      </w:r>
+      <w:r>
+        <w:rPr>
+          <w:rFonts w:ascii="Georgia" w:hAnsi="Georgia"/>
+          <w:sz w:val="24"/>
+          <w:szCs w:val="24"/>
+        </w:rPr>
+        <w:t>, etc.</w:t>
+      </w:r>
+      <w:r>
+        <w:rPr>
+          <w:rFonts w:ascii="Georgia" w:hAnsi="Georgia"/>
+          <w:sz w:val="24"/>
+          <w:szCs w:val="24"/>
+        </w:rPr>
+        <w:t>)</w:t>
+      </w:r>
+    </w:p>
+    <w:p>
+      <w:pPr>
+        <w:pStyle w:val="Prrafodelista"/>
+        <w:numPr>
+          <w:ilvl w:val="0"/>
+          <w:numId w:val="10"/>
+        </w:numPr>
+        <w:rPr>
+          <w:rFonts w:ascii="Georgia" w:hAnsi="Georgia"/>
+          <w:sz w:val="24"/>
+          <w:szCs w:val="24"/>
+        </w:rPr>
+      </w:pPr>
+      <w:r>
+        <w:rPr>
+          <w:rFonts w:ascii="Georgia" w:hAnsi="Georgia"/>
+          <w:sz w:val="24"/>
+          <w:szCs w:val="24"/>
+        </w:rPr>
+        <w:t>Usar servicio</w:t>
+      </w:r>
+      <w:r>
+        <w:rPr>
+          <w:rFonts w:ascii="Georgia" w:hAnsi="Georgia"/>
+          <w:sz w:val="24"/>
+          <w:szCs w:val="24"/>
+        </w:rPr>
+        <w:t>s</w:t>
+      </w:r>
+      <w:r>
+        <w:rPr>
+          <w:rFonts w:ascii="Georgia" w:hAnsi="Georgia"/>
+          <w:sz w:val="24"/>
+          <w:szCs w:val="24"/>
+        </w:rPr>
+        <w:t xml:space="preserve"> anti spam: algunos </w:t>
+      </w:r>
+      <w:r>
+        <w:rPr>
+          <w:rFonts w:ascii="Georgia" w:hAnsi="Georgia"/>
+          <w:sz w:val="24"/>
+          <w:szCs w:val="24"/>
+        </w:rPr>
+        <w:t>Proveedores de Servicios de Internet (ISP)</w:t>
+      </w:r>
+      <w:r>
+        <w:rPr>
+          <w:rFonts w:ascii="Georgia" w:hAnsi="Georgia"/>
+          <w:sz w:val="24"/>
+          <w:szCs w:val="24"/>
+        </w:rPr>
+        <w:t xml:space="preserve"> lo ofrecen junto al servicio de correo electrónico. Además el sistema de  correo de </w:t>
+      </w:r>
+      <w:proofErr w:type="spellStart"/>
+      <w:r>
+        <w:rPr>
+          <w:rFonts w:ascii="Georgia" w:hAnsi="Georgia"/>
+          <w:sz w:val="24"/>
+          <w:szCs w:val="24"/>
+        </w:rPr>
+        <w:t>gmail</w:t>
+      </w:r>
+      <w:proofErr w:type="spellEnd"/>
+      <w:r>
+        <w:rPr>
+          <w:rFonts w:ascii="Georgia" w:hAnsi="Georgia"/>
+          <w:sz w:val="24"/>
+          <w:szCs w:val="24"/>
+        </w:rPr>
+        <w:t xml:space="preserve"> te ofrece un control de SPAM muy potente- </w:t>
+      </w:r>
+    </w:p>
+    <w:p>
+      <w:pPr>
+        <w:pStyle w:val="Prrafodelista"/>
+        <w:numPr>
+          <w:ilvl w:val="0"/>
+          <w:numId w:val="10"/>
+        </w:numPr>
+        <w:rPr>
+          <w:rFonts w:ascii="Georgia" w:hAnsi="Georgia"/>
+          <w:sz w:val="24"/>
+          <w:szCs w:val="24"/>
+        </w:rPr>
+      </w:pPr>
+      <w:r>
+        <w:rPr>
+          <w:rFonts w:ascii="Georgia" w:hAnsi="Georgia"/>
+          <w:sz w:val="24"/>
+          <w:szCs w:val="24"/>
+        </w:rPr>
+        <w:t xml:space="preserve">No usar direcciones electrónicas gratuitas para propósito laboral, ya que algunas compañías que ofrecen estas direcciones las venden luego a </w:t>
+      </w:r>
+      <w:proofErr w:type="spellStart"/>
+      <w:r>
+        <w:rPr>
+          <w:rFonts w:ascii="Georgia" w:hAnsi="Georgia"/>
+          <w:sz w:val="24"/>
+          <w:szCs w:val="24"/>
+        </w:rPr>
+        <w:t>spammers</w:t>
+      </w:r>
+      <w:proofErr w:type="spellEnd"/>
+      <w:r>
+        <w:rPr>
+          <w:rFonts w:ascii="Georgia" w:hAnsi="Georgia"/>
+          <w:sz w:val="24"/>
+          <w:szCs w:val="24"/>
+        </w:rPr>
+        <w:t>.</w:t>
+      </w:r>
+    </w:p>
+    <w:p>
+      <w:pPr>
+        <w:pStyle w:val="Prrafodelista"/>
+        <w:numPr>
+          <w:ilvl w:val="0"/>
+          <w:numId w:val="10"/>
+        </w:numPr>
+        <w:rPr>
+          <w:rFonts w:ascii="Georgia" w:hAnsi="Georgia"/>
+          <w:sz w:val="24"/>
+          <w:szCs w:val="24"/>
+        </w:rPr>
+      </w:pPr>
+      <w:r>
+        <w:rPr>
+          <w:rFonts w:ascii="Georgia" w:hAnsi="Georgia"/>
+          <w:sz w:val="24"/>
+          <w:szCs w:val="24"/>
+        </w:rPr>
+        <w:t xml:space="preserve">No contestar ni reenviar mensajes del tipo cadena: los </w:t>
+      </w:r>
+      <w:proofErr w:type="spellStart"/>
+      <w:r>
+        <w:rPr>
+          <w:rFonts w:ascii="Georgia" w:hAnsi="Georgia"/>
+          <w:sz w:val="24"/>
+          <w:szCs w:val="24"/>
+        </w:rPr>
+        <w:t>spammers</w:t>
+      </w:r>
+      <w:proofErr w:type="spellEnd"/>
+      <w:r>
+        <w:rPr>
+          <w:rFonts w:ascii="Georgia" w:hAnsi="Georgia"/>
+          <w:sz w:val="24"/>
+          <w:szCs w:val="24"/>
+        </w:rPr>
+        <w:t xml:space="preserve"> coleccionan este tipo de mensajes, ya que las direcciones que aparecen en ellos, suelen ser direcciones en activo</w:t>
+      </w:r>
+    </w:p>
+    <w:p>
+      <w:pPr>
+        <w:pStyle w:val="Prrafodelista"/>
+        <w:numPr>
+          <w:ilvl w:val="0"/>
+          <w:numId w:val="10"/>
+        </w:numPr>
+        <w:rPr>
+          <w:rFonts w:ascii="Georgia" w:hAnsi="Georgia"/>
+          <w:sz w:val="24"/>
+          <w:szCs w:val="24"/>
+        </w:rPr>
+      </w:pPr>
+      <w:r>
+        <w:rPr>
+          <w:rFonts w:ascii="Georgia" w:hAnsi="Georgia"/>
+          <w:sz w:val="24"/>
+          <w:szCs w:val="24"/>
+        </w:rPr>
+        <w:t>Leer notas de política de privacidad de los sitios web</w:t>
+      </w:r>
+      <w:r>
+        <w:rPr>
+          <w:rFonts w:ascii="Georgia" w:hAnsi="Georgia"/>
+          <w:sz w:val="24"/>
+          <w:szCs w:val="24"/>
+        </w:rPr>
+        <w:t xml:space="preserve">, para saber </w:t>
+      </w:r>
+      <w:proofErr w:type="spellStart"/>
+      <w:r>
+        <w:rPr>
+          <w:rFonts w:ascii="Georgia" w:hAnsi="Georgia"/>
+          <w:sz w:val="24"/>
+          <w:szCs w:val="24"/>
+        </w:rPr>
+        <w:t>como</w:t>
+      </w:r>
+      <w:proofErr w:type="spellEnd"/>
+      <w:r>
+        <w:rPr>
+          <w:rFonts w:ascii="Georgia" w:hAnsi="Georgia"/>
+          <w:sz w:val="24"/>
+          <w:szCs w:val="24"/>
+        </w:rPr>
+        <w:t xml:space="preserve"> se manejan los datos personales de cada uno en dichos sitios, y si los distribuyen a terceros o no.</w:t>
+      </w:r>
+    </w:p>
+    <w:p>
+      <w:pPr>
+        <w:spacing w:after="0" w:line="240" w:lineRule="auto"/>
+        <w:rPr>
+          <w:rFonts w:ascii="Georgia" w:hAnsi="Georgia" w:cs="Arial"/>
+          <w:sz w:val="24"/>
+          <w:szCs w:val="24"/>
+        </w:rPr>
+      </w:pPr>
+    </w:p>
+    <w:p>
+      <w:pPr>
+        <w:spacing w:after="0" w:line="240" w:lineRule="auto"/>
+        <w:rPr>
+          <w:rFonts w:ascii="Georgia" w:hAnsi="Georgia" w:cs="Arial"/>
+          <w:sz w:val="24"/>
+          <w:szCs w:val="24"/>
+        </w:rPr>
+      </w:pPr>
+    </w:p>
+    <w:p>
+      <w:pPr>
+        <w:spacing w:after="0" w:line="240" w:lineRule="auto"/>
+        <w:jc w:val="center"/>
+        <w:rPr>
+          <w:rFonts w:ascii="Georgia" w:hAnsi="Georgia" w:cs="Arial"/>
+          <w:sz w:val="32"/>
+          <w:szCs w:val="24"/>
+          <w:u w:val="single"/>
+        </w:rPr>
+      </w:pPr>
+      <w:r>
+        <w:rPr>
+          <w:rFonts w:ascii="Georgia" w:hAnsi="Georgia" w:cs="Arial"/>
+          <w:sz w:val="32"/>
+          <w:szCs w:val="24"/>
+          <w:u w:val="single"/>
+        </w:rPr>
+        <w:t>Visión de la problemática desde la ética</w:t>
+      </w:r>
+    </w:p>
+    <w:p>
+      <w:pPr>
+        <w:spacing w:after="0" w:line="240" w:lineRule="auto"/>
+        <w:jc w:val="center"/>
+        <w:rPr>
+          <w:rFonts w:ascii="Georgia" w:hAnsi="Georgia" w:cs="Arial"/>
+          <w:sz w:val="32"/>
+          <w:szCs w:val="24"/>
+          <w:u w:val="single"/>
+        </w:rPr>
+      </w:pPr>
+    </w:p>
+    <w:p>
+      <w:pPr>
+        <w:spacing w:after="0" w:line="240" w:lineRule="auto"/>
+        <w:jc w:val="both"/>
+        <w:rPr>
+          <w:rFonts w:ascii="Georgia" w:hAnsi="Georgia" w:cs="Arial"/>
+          <w:sz w:val="24"/>
+          <w:szCs w:val="24"/>
+        </w:rPr>
+      </w:pPr>
+      <w:r>
+        <w:rPr>
+          <w:rFonts w:ascii="Georgia" w:hAnsi="Georgia" w:cs="Arial"/>
+          <w:sz w:val="24"/>
+          <w:szCs w:val="24"/>
+        </w:rPr>
+        <w:t>La reflexión desde la ética sobre el impacto es que no es correcta esta práctica por varias causas:</w:t>
+      </w:r>
+    </w:p>
+    <w:p>
+      <w:pPr>
+        <w:spacing w:after="0" w:line="240" w:lineRule="auto"/>
+        <w:jc w:val="both"/>
+        <w:rPr>
+          <w:rFonts w:ascii="Georgia" w:hAnsi="Georgia" w:cs="Arial"/>
+          <w:sz w:val="24"/>
+          <w:szCs w:val="24"/>
+        </w:rPr>
+      </w:pPr>
+    </w:p>
+    <w:p>
+      <w:pPr>
+        <w:numPr>
+          <w:ilvl w:val="0"/>
+          <w:numId w:val="6"/>
+        </w:numPr>
+        <w:spacing w:after="0" w:line="240" w:lineRule="auto"/>
+        <w:jc w:val="both"/>
+        <w:rPr>
+          <w:rFonts w:ascii="Georgia" w:hAnsi="Georgia" w:cs="Arial"/>
+          <w:sz w:val="24"/>
+          <w:szCs w:val="24"/>
+        </w:rPr>
+      </w:pPr>
+      <w:r>
+        <w:rPr>
+          <w:rFonts w:ascii="Georgia" w:hAnsi="Georgia" w:cs="Arial"/>
+          <w:sz w:val="24"/>
+          <w:szCs w:val="24"/>
+        </w:rPr>
+        <w:t>No tiene información de relevancia para el receptor</w:t>
+      </w:r>
+    </w:p>
+    <w:p>
+      <w:pPr>
+        <w:numPr>
+          <w:ilvl w:val="0"/>
+          <w:numId w:val="6"/>
+        </w:numPr>
+        <w:spacing w:after="0" w:line="240" w:lineRule="auto"/>
+        <w:jc w:val="both"/>
+        <w:rPr>
+          <w:rFonts w:ascii="Georgia" w:hAnsi="Georgia" w:cs="Arial"/>
+          <w:sz w:val="24"/>
+          <w:szCs w:val="24"/>
+        </w:rPr>
+      </w:pPr>
+      <w:r>
+        <w:rPr>
+          <w:rFonts w:ascii="Georgia" w:hAnsi="Georgia" w:cs="Arial"/>
+          <w:sz w:val="24"/>
+          <w:szCs w:val="24"/>
+        </w:rPr>
+        <w:t>Puede acceder a información de datos personales de los receptores sin consentimiento de es</w:t>
+      </w:r>
+      <w:bookmarkStart w:id="0" w:name="_GoBack"/>
+      <w:bookmarkEnd w:id="0"/>
+      <w:r>
+        <w:rPr>
+          <w:rFonts w:ascii="Georgia" w:hAnsi="Georgia" w:cs="Arial"/>
+          <w:sz w:val="24"/>
+          <w:szCs w:val="24"/>
+        </w:rPr>
+        <w:t>tos y además robar esa información</w:t>
+      </w:r>
+    </w:p>
+    <w:p>
+      <w:pPr>
+        <w:numPr>
+          <w:ilvl w:val="0"/>
+          <w:numId w:val="6"/>
+        </w:numPr>
+        <w:spacing w:after="0" w:line="240" w:lineRule="auto"/>
+        <w:jc w:val="both"/>
+        <w:rPr>
+          <w:rFonts w:ascii="Georgia" w:hAnsi="Georgia" w:cs="Arial"/>
+          <w:sz w:val="24"/>
+          <w:szCs w:val="24"/>
+        </w:rPr>
+      </w:pPr>
+      <w:r>
+        <w:rPr>
+          <w:rFonts w:ascii="Georgia" w:hAnsi="Georgia" w:cs="Arial"/>
+          <w:sz w:val="24"/>
+          <w:szCs w:val="24"/>
+        </w:rPr>
+        <w:t>Viola derechos de privacidad “espiando” a los usuarios a través de software “espía” que viene camuflado adentro del mail</w:t>
+      </w:r>
+    </w:p>
+    <w:p>
+      <w:pPr>
+        <w:numPr>
+          <w:ilvl w:val="0"/>
+          <w:numId w:val="6"/>
+        </w:numPr>
+        <w:spacing w:after="0" w:line="240" w:lineRule="auto"/>
+        <w:jc w:val="both"/>
+        <w:rPr>
+          <w:rFonts w:ascii="Georgia" w:hAnsi="Georgia" w:cs="Arial"/>
+          <w:sz w:val="24"/>
+          <w:szCs w:val="24"/>
+        </w:rPr>
+      </w:pPr>
+      <w:r>
+        <w:rPr>
+          <w:rFonts w:ascii="Georgia" w:hAnsi="Georgia" w:cs="Arial"/>
+          <w:sz w:val="24"/>
+          <w:szCs w:val="24"/>
+        </w:rPr>
+        <w:t>Puede engañar y estafar a estos y así lucrar económicamente.</w:t>
+      </w:r>
+    </w:p>
+    <w:p>
+      <w:pPr>
+        <w:spacing w:after="0" w:line="240" w:lineRule="auto"/>
+        <w:jc w:val="center"/>
+        <w:rPr>
+          <w:rFonts w:ascii="Georgia" w:hAnsi="Georgia" w:cs="Arial"/>
+          <w:sz w:val="24"/>
+          <w:szCs w:val="24"/>
+          <w:u w:val="single"/>
+        </w:rPr>
+      </w:pPr>
+    </w:p>
+    <w:p>
+      <w:pPr>
+        <w:spacing w:after="0" w:line="240" w:lineRule="auto"/>
         <w:jc w:val="both"/>
         <w:rPr>
           <w:rFonts w:ascii="Georgia" w:hAnsi="Georgia"/>
@@ -2572,63 +3265,6 @@
           <w:szCs w:val="24"/>
         </w:rPr>
       </w:pPr>
-    </w:p>
-    <w:p>
-      <w:pPr>
-        <w:spacing w:after="0" w:line="240" w:lineRule="auto"/>
-        <w:jc w:val="both"/>
-        <w:rPr>
-          <w:rFonts w:ascii="Georgia" w:hAnsi="Georgia"/>
-          <w:sz w:val="24"/>
-          <w:szCs w:val="24"/>
-        </w:rPr>
-      </w:pPr>
-    </w:p>
-    <w:p>
-      <w:pPr>
-        <w:spacing w:after="0" w:line="240" w:lineRule="auto"/>
-        <w:jc w:val="both"/>
-        <w:rPr>
-          <w:rFonts w:ascii="Georgia" w:hAnsi="Georgia"/>
-          <w:sz w:val="24"/>
-          <w:szCs w:val="24"/>
-        </w:rPr>
-      </w:pPr>
-    </w:p>
-    <w:p>
-      <w:pPr>
-        <w:jc w:val="center"/>
-        <w:rPr>
-          <w:rFonts w:ascii="Georgia" w:hAnsi="Georgia"/>
-          <w:sz w:val="46"/>
-          <w:szCs w:val="46"/>
-          <w:u w:val="single"/>
-        </w:rPr>
-      </w:pPr>
-    </w:p>
-    <w:p>
-      <w:pPr>
-        <w:jc w:val="center"/>
-        <w:rPr>
-          <w:rFonts w:ascii="Georgia" w:hAnsi="Georgia"/>
-          <w:sz w:val="46"/>
-          <w:szCs w:val="46"/>
-          <w:u w:val="single"/>
-        </w:rPr>
-      </w:pPr>
-    </w:p>
-    <w:p>
-      <w:pPr>
-        <w:jc w:val="center"/>
-        <w:rPr>
-          <w:rFonts w:ascii="Georgia" w:hAnsi="Georgia"/>
-          <w:sz w:val="46"/>
-          <w:szCs w:val="46"/>
-          <w:u w:val="single"/>
-        </w:rPr>
-      </w:pPr>
-      <w:bookmarkStart w:id="0" w:name="_GoBack"/>
-      <w:bookmarkEnd w:id="0"/>
     </w:p>
     <w:p>
       <w:pPr>
@@ -3530,6 +4166,155 @@
     </w:lvl>
   </w:abstractNum>
   <w:abstractNum w:abstractNumId="2" w15:restartNumberingAfterBreak="0">
+    <w:nsid w:val="139975BB"/>
+    <w:multiLevelType w:val="multilevel"/>
+    <w:tmpl w:val="97542120"/>
+    <w:lvl w:ilvl="0">
+      <w:start w:val="1"/>
+      <w:numFmt w:val="bullet"/>
+      <w:lvlText w:val=""/>
+      <w:lvlJc w:val="left"/>
+      <w:pPr>
+        <w:tabs>
+          <w:tab w:val="num" w:pos="720"/>
+        </w:tabs>
+        <w:ind w:left="720" w:hanging="360"/>
+      </w:pPr>
+      <w:rPr>
+        <w:rFonts w:ascii="Symbol" w:hAnsi="Symbol" w:hint="default"/>
+        <w:sz w:val="20"/>
+      </w:rPr>
+    </w:lvl>
+    <w:lvl w:ilvl="1" w:tentative="1">
+      <w:start w:val="1"/>
+      <w:numFmt w:val="bullet"/>
+      <w:lvlText w:val=""/>
+      <w:lvlJc w:val="left"/>
+      <w:pPr>
+        <w:tabs>
+          <w:tab w:val="num" w:pos="1440"/>
+        </w:tabs>
+        <w:ind w:left="1440" w:hanging="360"/>
+      </w:pPr>
+      <w:rPr>
+        <w:rFonts w:ascii="Symbol" w:hAnsi="Symbol" w:hint="default"/>
+        <w:sz w:val="20"/>
+      </w:rPr>
+    </w:lvl>
+    <w:lvl w:ilvl="2" w:tentative="1">
+      <w:start w:val="1"/>
+      <w:numFmt w:val="bullet"/>
+      <w:lvlText w:val=""/>
+      <w:lvlJc w:val="left"/>
+      <w:pPr>
+        <w:tabs>
+          <w:tab w:val="num" w:pos="2160"/>
+        </w:tabs>
+        <w:ind w:left="2160" w:hanging="360"/>
+      </w:pPr>
+      <w:rPr>
+        <w:rFonts w:ascii="Symbol" w:hAnsi="Symbol" w:hint="default"/>
+        <w:sz w:val="20"/>
+      </w:rPr>
+    </w:lvl>
+    <w:lvl w:ilvl="3" w:tentative="1">
+      <w:start w:val="1"/>
+      <w:numFmt w:val="bullet"/>
+      <w:lvlText w:val=""/>
+      <w:lvlJc w:val="left"/>
+      <w:pPr>
+        <w:tabs>
+          <w:tab w:val="num" w:pos="2880"/>
+        </w:tabs>
+        <w:ind w:left="2880" w:hanging="360"/>
+      </w:pPr>
+      <w:rPr>
+        <w:rFonts w:ascii="Symbol" w:hAnsi="Symbol" w:hint="default"/>
+        <w:sz w:val="20"/>
+      </w:rPr>
+    </w:lvl>
+    <w:lvl w:ilvl="4" w:tentative="1">
+      <w:start w:val="1"/>
+      <w:numFmt w:val="bullet"/>
+      <w:lvlText w:val=""/>
+      <w:lvlJc w:val="left"/>
+      <w:pPr>
+        <w:tabs>
+          <w:tab w:val="num" w:pos="3600"/>
+        </w:tabs>
+        <w:ind w:left="3600" w:hanging="360"/>
+      </w:pPr>
+      <w:rPr>
+        <w:rFonts w:ascii="Symbol" w:hAnsi="Symbol" w:hint="default"/>
+        <w:sz w:val="20"/>
+      </w:rPr>
+    </w:lvl>
+    <w:lvl w:ilvl="5" w:tentative="1">
+      <w:start w:val="1"/>
+      <w:numFmt w:val="bullet"/>
+      <w:lvlText w:val=""/>
+      <w:lvlJc w:val="left"/>
+      <w:pPr>
+        <w:tabs>
+          <w:tab w:val="num" w:pos="4320"/>
+        </w:tabs>
+        <w:ind w:left="4320" w:hanging="360"/>
+      </w:pPr>
+      <w:rPr>
+        <w:rFonts w:ascii="Symbol" w:hAnsi="Symbol" w:hint="default"/>
+        <w:sz w:val="20"/>
+      </w:rPr>
+    </w:lvl>
+    <w:lvl w:ilvl="6" w:tentative="1">
+      <w:start w:val="1"/>
+      <w:numFmt w:val="bullet"/>
+      <w:lvlText w:val=""/>
+      <w:lvlJc w:val="left"/>
+      <w:pPr>
+        <w:tabs>
+          <w:tab w:val="num" w:pos="5040"/>
+        </w:tabs>
+        <w:ind w:left="5040" w:hanging="360"/>
+      </w:pPr>
+      <w:rPr>
+        <w:rFonts w:ascii="Symbol" w:hAnsi="Symbol" w:hint="default"/>
+        <w:sz w:val="20"/>
+      </w:rPr>
+    </w:lvl>
+    <w:lvl w:ilvl="7" w:tentative="1">
+      <w:start w:val="1"/>
+      <w:numFmt w:val="bullet"/>
+      <w:lvlText w:val=""/>
+      <w:lvlJc w:val="left"/>
+      <w:pPr>
+        <w:tabs>
+          <w:tab w:val="num" w:pos="5760"/>
+        </w:tabs>
+        <w:ind w:left="5760" w:hanging="360"/>
+      </w:pPr>
+      <w:rPr>
+        <w:rFonts w:ascii="Symbol" w:hAnsi="Symbol" w:hint="default"/>
+        <w:sz w:val="20"/>
+      </w:rPr>
+    </w:lvl>
+    <w:lvl w:ilvl="8" w:tentative="1">
+      <w:start w:val="1"/>
+      <w:numFmt w:val="bullet"/>
+      <w:lvlText w:val=""/>
+      <w:lvlJc w:val="left"/>
+      <w:pPr>
+        <w:tabs>
+          <w:tab w:val="num" w:pos="6480"/>
+        </w:tabs>
+        <w:ind w:left="6480" w:hanging="360"/>
+      </w:pPr>
+      <w:rPr>
+        <w:rFonts w:ascii="Symbol" w:hAnsi="Symbol" w:hint="default"/>
+        <w:sz w:val="20"/>
+      </w:rPr>
+    </w:lvl>
+  </w:abstractNum>
+  <w:abstractNum w:abstractNumId="3" w15:restartNumberingAfterBreak="0">
     <w:nsid w:val="1C1E59A2"/>
     <w:multiLevelType w:val="hybridMultilevel"/>
     <w:tmpl w:val="CD3ABA60"/>
@@ -3642,7 +4427,7 @@
       </w:rPr>
     </w:lvl>
   </w:abstractNum>
-  <w:abstractNum w:abstractNumId="3" w15:restartNumberingAfterBreak="0">
+  <w:abstractNum w:abstractNumId="4" w15:restartNumberingAfterBreak="0">
     <w:nsid w:val="2B9E7710"/>
     <w:multiLevelType w:val="multilevel"/>
     <w:tmpl w:val="FE3CE5F6"/>
@@ -3791,7 +4576,531 @@
       </w:rPr>
     </w:lvl>
   </w:abstractNum>
-  <w:abstractNum w:abstractNumId="4" w15:restartNumberingAfterBreak="0">
+  <w:abstractNum w:abstractNumId="5" w15:restartNumberingAfterBreak="0">
+    <w:nsid w:val="3DA8215E"/>
+    <w:multiLevelType w:val="hybridMultilevel"/>
+    <w:tmpl w:val="B3067A6E"/>
+    <w:lvl w:ilvl="0" w:tplc="2C0A0001">
+      <w:start w:val="1"/>
+      <w:numFmt w:val="bullet"/>
+      <w:lvlText w:val=""/>
+      <w:lvlJc w:val="left"/>
+      <w:pPr>
+        <w:ind w:left="720" w:hanging="360"/>
+      </w:pPr>
+      <w:rPr>
+        <w:rFonts w:ascii="Symbol" w:hAnsi="Symbol" w:hint="default"/>
+      </w:rPr>
+    </w:lvl>
+    <w:lvl w:ilvl="1" w:tplc="2C0A0003" w:tentative="1">
+      <w:start w:val="1"/>
+      <w:numFmt w:val="bullet"/>
+      <w:lvlText w:val="o"/>
+      <w:lvlJc w:val="left"/>
+      <w:pPr>
+        <w:ind w:left="1440" w:hanging="360"/>
+      </w:pPr>
+      <w:rPr>
+        <w:rFonts w:ascii="Courier New" w:hAnsi="Courier New" w:cs="Courier New" w:hint="default"/>
+      </w:rPr>
+    </w:lvl>
+    <w:lvl w:ilvl="2" w:tplc="2C0A0005" w:tentative="1">
+      <w:start w:val="1"/>
+      <w:numFmt w:val="bullet"/>
+      <w:lvlText w:val=""/>
+      <w:lvlJc w:val="left"/>
+      <w:pPr>
+        <w:ind w:left="2160" w:hanging="360"/>
+      </w:pPr>
+      <w:rPr>
+        <w:rFonts w:ascii="Wingdings" w:hAnsi="Wingdings" w:hint="default"/>
+      </w:rPr>
+    </w:lvl>
+    <w:lvl w:ilvl="3" w:tplc="2C0A0001" w:tentative="1">
+      <w:start w:val="1"/>
+      <w:numFmt w:val="bullet"/>
+      <w:lvlText w:val=""/>
+      <w:lvlJc w:val="left"/>
+      <w:pPr>
+        <w:ind w:left="2880" w:hanging="360"/>
+      </w:pPr>
+      <w:rPr>
+        <w:rFonts w:ascii="Symbol" w:hAnsi="Symbol" w:hint="default"/>
+      </w:rPr>
+    </w:lvl>
+    <w:lvl w:ilvl="4" w:tplc="2C0A0003" w:tentative="1">
+      <w:start w:val="1"/>
+      <w:numFmt w:val="bullet"/>
+      <w:lvlText w:val="o"/>
+      <w:lvlJc w:val="left"/>
+      <w:pPr>
+        <w:ind w:left="3600" w:hanging="360"/>
+      </w:pPr>
+      <w:rPr>
+        <w:rFonts w:ascii="Courier New" w:hAnsi="Courier New" w:cs="Courier New" w:hint="default"/>
+      </w:rPr>
+    </w:lvl>
+    <w:lvl w:ilvl="5" w:tplc="2C0A0005" w:tentative="1">
+      <w:start w:val="1"/>
+      <w:numFmt w:val="bullet"/>
+      <w:lvlText w:val=""/>
+      <w:lvlJc w:val="left"/>
+      <w:pPr>
+        <w:ind w:left="4320" w:hanging="360"/>
+      </w:pPr>
+      <w:rPr>
+        <w:rFonts w:ascii="Wingdings" w:hAnsi="Wingdings" w:hint="default"/>
+      </w:rPr>
+    </w:lvl>
+    <w:lvl w:ilvl="6" w:tplc="2C0A0001" w:tentative="1">
+      <w:start w:val="1"/>
+      <w:numFmt w:val="bullet"/>
+      <w:lvlText w:val=""/>
+      <w:lvlJc w:val="left"/>
+      <w:pPr>
+        <w:ind w:left="5040" w:hanging="360"/>
+      </w:pPr>
+      <w:rPr>
+        <w:rFonts w:ascii="Symbol" w:hAnsi="Symbol" w:hint="default"/>
+      </w:rPr>
+    </w:lvl>
+    <w:lvl w:ilvl="7" w:tplc="2C0A0003" w:tentative="1">
+      <w:start w:val="1"/>
+      <w:numFmt w:val="bullet"/>
+      <w:lvlText w:val="o"/>
+      <w:lvlJc w:val="left"/>
+      <w:pPr>
+        <w:ind w:left="5760" w:hanging="360"/>
+      </w:pPr>
+      <w:rPr>
+        <w:rFonts w:ascii="Courier New" w:hAnsi="Courier New" w:cs="Courier New" w:hint="default"/>
+      </w:rPr>
+    </w:lvl>
+    <w:lvl w:ilvl="8" w:tplc="2C0A0005" w:tentative="1">
+      <w:start w:val="1"/>
+      <w:numFmt w:val="bullet"/>
+      <w:lvlText w:val=""/>
+      <w:lvlJc w:val="left"/>
+      <w:pPr>
+        <w:ind w:left="6480" w:hanging="360"/>
+      </w:pPr>
+      <w:rPr>
+        <w:rFonts w:ascii="Wingdings" w:hAnsi="Wingdings" w:hint="default"/>
+      </w:rPr>
+    </w:lvl>
+  </w:abstractNum>
+  <w:abstractNum w:abstractNumId="6" w15:restartNumberingAfterBreak="0">
+    <w:nsid w:val="49772B41"/>
+    <w:multiLevelType w:val="multilevel"/>
+    <w:tmpl w:val="0F46486E"/>
+    <w:lvl w:ilvl="0">
+      <w:start w:val="1"/>
+      <w:numFmt w:val="bullet"/>
+      <w:lvlText w:val=""/>
+      <w:lvlJc w:val="left"/>
+      <w:pPr>
+        <w:tabs>
+          <w:tab w:val="num" w:pos="720"/>
+        </w:tabs>
+        <w:ind w:left="720" w:hanging="360"/>
+      </w:pPr>
+      <w:rPr>
+        <w:rFonts w:ascii="Symbol" w:hAnsi="Symbol" w:hint="default"/>
+        <w:sz w:val="20"/>
+      </w:rPr>
+    </w:lvl>
+    <w:lvl w:ilvl="1" w:tentative="1">
+      <w:start w:val="1"/>
+      <w:numFmt w:val="bullet"/>
+      <w:lvlText w:val=""/>
+      <w:lvlJc w:val="left"/>
+      <w:pPr>
+        <w:tabs>
+          <w:tab w:val="num" w:pos="1440"/>
+        </w:tabs>
+        <w:ind w:left="1440" w:hanging="360"/>
+      </w:pPr>
+      <w:rPr>
+        <w:rFonts w:ascii="Symbol" w:hAnsi="Symbol" w:hint="default"/>
+        <w:sz w:val="20"/>
+      </w:rPr>
+    </w:lvl>
+    <w:lvl w:ilvl="2" w:tentative="1">
+      <w:start w:val="1"/>
+      <w:numFmt w:val="bullet"/>
+      <w:lvlText w:val=""/>
+      <w:lvlJc w:val="left"/>
+      <w:pPr>
+        <w:tabs>
+          <w:tab w:val="num" w:pos="2160"/>
+        </w:tabs>
+        <w:ind w:left="2160" w:hanging="360"/>
+      </w:pPr>
+      <w:rPr>
+        <w:rFonts w:ascii="Symbol" w:hAnsi="Symbol" w:hint="default"/>
+        <w:sz w:val="20"/>
+      </w:rPr>
+    </w:lvl>
+    <w:lvl w:ilvl="3" w:tentative="1">
+      <w:start w:val="1"/>
+      <w:numFmt w:val="bullet"/>
+      <w:lvlText w:val=""/>
+      <w:lvlJc w:val="left"/>
+      <w:pPr>
+        <w:tabs>
+          <w:tab w:val="num" w:pos="2880"/>
+        </w:tabs>
+        <w:ind w:left="2880" w:hanging="360"/>
+      </w:pPr>
+      <w:rPr>
+        <w:rFonts w:ascii="Symbol" w:hAnsi="Symbol" w:hint="default"/>
+        <w:sz w:val="20"/>
+      </w:rPr>
+    </w:lvl>
+    <w:lvl w:ilvl="4" w:tentative="1">
+      <w:start w:val="1"/>
+      <w:numFmt w:val="bullet"/>
+      <w:lvlText w:val=""/>
+      <w:lvlJc w:val="left"/>
+      <w:pPr>
+        <w:tabs>
+          <w:tab w:val="num" w:pos="3600"/>
+        </w:tabs>
+        <w:ind w:left="3600" w:hanging="360"/>
+      </w:pPr>
+      <w:rPr>
+        <w:rFonts w:ascii="Symbol" w:hAnsi="Symbol" w:hint="default"/>
+        <w:sz w:val="20"/>
+      </w:rPr>
+    </w:lvl>
+    <w:lvl w:ilvl="5" w:tentative="1">
+      <w:start w:val="1"/>
+      <w:numFmt w:val="bullet"/>
+      <w:lvlText w:val=""/>
+      <w:lvlJc w:val="left"/>
+      <w:pPr>
+        <w:tabs>
+          <w:tab w:val="num" w:pos="4320"/>
+        </w:tabs>
+        <w:ind w:left="4320" w:hanging="360"/>
+      </w:pPr>
+      <w:rPr>
+        <w:rFonts w:ascii="Symbol" w:hAnsi="Symbol" w:hint="default"/>
+        <w:sz w:val="20"/>
+      </w:rPr>
+    </w:lvl>
+    <w:lvl w:ilvl="6" w:tentative="1">
+      <w:start w:val="1"/>
+      <w:numFmt w:val="bullet"/>
+      <w:lvlText w:val=""/>
+      <w:lvlJc w:val="left"/>
+      <w:pPr>
+        <w:tabs>
+          <w:tab w:val="num" w:pos="5040"/>
+        </w:tabs>
+        <w:ind w:left="5040" w:hanging="360"/>
+      </w:pPr>
+      <w:rPr>
+        <w:rFonts w:ascii="Symbol" w:hAnsi="Symbol" w:hint="default"/>
+        <w:sz w:val="20"/>
+      </w:rPr>
+    </w:lvl>
+    <w:lvl w:ilvl="7" w:tentative="1">
+      <w:start w:val="1"/>
+      <w:numFmt w:val="bullet"/>
+      <w:lvlText w:val=""/>
+      <w:lvlJc w:val="left"/>
+      <w:pPr>
+        <w:tabs>
+          <w:tab w:val="num" w:pos="5760"/>
+        </w:tabs>
+        <w:ind w:left="5760" w:hanging="360"/>
+      </w:pPr>
+      <w:rPr>
+        <w:rFonts w:ascii="Symbol" w:hAnsi="Symbol" w:hint="default"/>
+        <w:sz w:val="20"/>
+      </w:rPr>
+    </w:lvl>
+    <w:lvl w:ilvl="8" w:tentative="1">
+      <w:start w:val="1"/>
+      <w:numFmt w:val="bullet"/>
+      <w:lvlText w:val=""/>
+      <w:lvlJc w:val="left"/>
+      <w:pPr>
+        <w:tabs>
+          <w:tab w:val="num" w:pos="6480"/>
+        </w:tabs>
+        <w:ind w:left="6480" w:hanging="360"/>
+      </w:pPr>
+      <w:rPr>
+        <w:rFonts w:ascii="Symbol" w:hAnsi="Symbol" w:hint="default"/>
+        <w:sz w:val="20"/>
+      </w:rPr>
+    </w:lvl>
+  </w:abstractNum>
+  <w:abstractNum w:abstractNumId="7" w15:restartNumberingAfterBreak="0">
+    <w:nsid w:val="575E7CFD"/>
+    <w:multiLevelType w:val="hybridMultilevel"/>
+    <w:tmpl w:val="B44C41E0"/>
+    <w:lvl w:ilvl="0" w:tplc="2C0A0001">
+      <w:start w:val="1"/>
+      <w:numFmt w:val="bullet"/>
+      <w:lvlText w:val=""/>
+      <w:lvlJc w:val="left"/>
+      <w:pPr>
+        <w:ind w:left="720" w:hanging="360"/>
+      </w:pPr>
+      <w:rPr>
+        <w:rFonts w:ascii="Symbol" w:hAnsi="Symbol" w:hint="default"/>
+      </w:rPr>
+    </w:lvl>
+    <w:lvl w:ilvl="1" w:tplc="2C0A0003" w:tentative="1">
+      <w:start w:val="1"/>
+      <w:numFmt w:val="bullet"/>
+      <w:lvlText w:val="o"/>
+      <w:lvlJc w:val="left"/>
+      <w:pPr>
+        <w:ind w:left="1440" w:hanging="360"/>
+      </w:pPr>
+      <w:rPr>
+        <w:rFonts w:ascii="Courier New" w:hAnsi="Courier New" w:cs="Courier New" w:hint="default"/>
+      </w:rPr>
+    </w:lvl>
+    <w:lvl w:ilvl="2" w:tplc="2C0A0005" w:tentative="1">
+      <w:start w:val="1"/>
+      <w:numFmt w:val="bullet"/>
+      <w:lvlText w:val=""/>
+      <w:lvlJc w:val="left"/>
+      <w:pPr>
+        <w:ind w:left="2160" w:hanging="360"/>
+      </w:pPr>
+      <w:rPr>
+        <w:rFonts w:ascii="Wingdings" w:hAnsi="Wingdings" w:hint="default"/>
+      </w:rPr>
+    </w:lvl>
+    <w:lvl w:ilvl="3" w:tplc="2C0A0001" w:tentative="1">
+      <w:start w:val="1"/>
+      <w:numFmt w:val="bullet"/>
+      <w:lvlText w:val=""/>
+      <w:lvlJc w:val="left"/>
+      <w:pPr>
+        <w:ind w:left="2880" w:hanging="360"/>
+      </w:pPr>
+      <w:rPr>
+        <w:rFonts w:ascii="Symbol" w:hAnsi="Symbol" w:hint="default"/>
+      </w:rPr>
+    </w:lvl>
+    <w:lvl w:ilvl="4" w:tplc="2C0A0003" w:tentative="1">
+      <w:start w:val="1"/>
+      <w:numFmt w:val="bullet"/>
+      <w:lvlText w:val="o"/>
+      <w:lvlJc w:val="left"/>
+      <w:pPr>
+        <w:ind w:left="3600" w:hanging="360"/>
+      </w:pPr>
+      <w:rPr>
+        <w:rFonts w:ascii="Courier New" w:hAnsi="Courier New" w:cs="Courier New" w:hint="default"/>
+      </w:rPr>
+    </w:lvl>
+    <w:lvl w:ilvl="5" w:tplc="2C0A0005" w:tentative="1">
+      <w:start w:val="1"/>
+      <w:numFmt w:val="bullet"/>
+      <w:lvlText w:val=""/>
+      <w:lvlJc w:val="left"/>
+      <w:pPr>
+        <w:ind w:left="4320" w:hanging="360"/>
+      </w:pPr>
+      <w:rPr>
+        <w:rFonts w:ascii="Wingdings" w:hAnsi="Wingdings" w:hint="default"/>
+      </w:rPr>
+    </w:lvl>
+    <w:lvl w:ilvl="6" w:tplc="2C0A0001" w:tentative="1">
+      <w:start w:val="1"/>
+      <w:numFmt w:val="bullet"/>
+      <w:lvlText w:val=""/>
+      <w:lvlJc w:val="left"/>
+      <w:pPr>
+        <w:ind w:left="5040" w:hanging="360"/>
+      </w:pPr>
+      <w:rPr>
+        <w:rFonts w:ascii="Symbol" w:hAnsi="Symbol" w:hint="default"/>
+      </w:rPr>
+    </w:lvl>
+    <w:lvl w:ilvl="7" w:tplc="2C0A0003" w:tentative="1">
+      <w:start w:val="1"/>
+      <w:numFmt w:val="bullet"/>
+      <w:lvlText w:val="o"/>
+      <w:lvlJc w:val="left"/>
+      <w:pPr>
+        <w:ind w:left="5760" w:hanging="360"/>
+      </w:pPr>
+      <w:rPr>
+        <w:rFonts w:ascii="Courier New" w:hAnsi="Courier New" w:cs="Courier New" w:hint="default"/>
+      </w:rPr>
+    </w:lvl>
+    <w:lvl w:ilvl="8" w:tplc="2C0A0005" w:tentative="1">
+      <w:start w:val="1"/>
+      <w:numFmt w:val="bullet"/>
+      <w:lvlText w:val=""/>
+      <w:lvlJc w:val="left"/>
+      <w:pPr>
+        <w:ind w:left="6480" w:hanging="360"/>
+      </w:pPr>
+      <w:rPr>
+        <w:rFonts w:ascii="Wingdings" w:hAnsi="Wingdings" w:hint="default"/>
+      </w:rPr>
+    </w:lvl>
+  </w:abstractNum>
+  <w:abstractNum w:abstractNumId="8" w15:restartNumberingAfterBreak="0">
+    <w:nsid w:val="650961D1"/>
+    <w:multiLevelType w:val="multilevel"/>
+    <w:tmpl w:val="B386A60C"/>
+    <w:lvl w:ilvl="0">
+      <w:start w:val="1"/>
+      <w:numFmt w:val="bullet"/>
+      <w:lvlText w:val=""/>
+      <w:lvlJc w:val="left"/>
+      <w:pPr>
+        <w:tabs>
+          <w:tab w:val="num" w:pos="720"/>
+        </w:tabs>
+        <w:ind w:left="720" w:hanging="360"/>
+      </w:pPr>
+      <w:rPr>
+        <w:rFonts w:ascii="Symbol" w:hAnsi="Symbol" w:hint="default"/>
+        <w:sz w:val="20"/>
+      </w:rPr>
+    </w:lvl>
+    <w:lvl w:ilvl="1" w:tentative="1">
+      <w:start w:val="1"/>
+      <w:numFmt w:val="bullet"/>
+      <w:lvlText w:val=""/>
+      <w:lvlJc w:val="left"/>
+      <w:pPr>
+        <w:tabs>
+          <w:tab w:val="num" w:pos="1440"/>
+        </w:tabs>
+        <w:ind w:left="1440" w:hanging="360"/>
+      </w:pPr>
+      <w:rPr>
+        <w:rFonts w:ascii="Symbol" w:hAnsi="Symbol" w:hint="default"/>
+        <w:sz w:val="20"/>
+      </w:rPr>
+    </w:lvl>
+    <w:lvl w:ilvl="2" w:tentative="1">
+      <w:start w:val="1"/>
+      <w:numFmt w:val="bullet"/>
+      <w:lvlText w:val=""/>
+      <w:lvlJc w:val="left"/>
+      <w:pPr>
+        <w:tabs>
+          <w:tab w:val="num" w:pos="2160"/>
+        </w:tabs>
+        <w:ind w:left="2160" w:hanging="360"/>
+      </w:pPr>
+      <w:rPr>
+        <w:rFonts w:ascii="Symbol" w:hAnsi="Symbol" w:hint="default"/>
+        <w:sz w:val="20"/>
+      </w:rPr>
+    </w:lvl>
+    <w:lvl w:ilvl="3" w:tentative="1">
+      <w:start w:val="1"/>
+      <w:numFmt w:val="bullet"/>
+      <w:lvlText w:val=""/>
+      <w:lvlJc w:val="left"/>
+      <w:pPr>
+        <w:tabs>
+          <w:tab w:val="num" w:pos="2880"/>
+        </w:tabs>
+        <w:ind w:left="2880" w:hanging="360"/>
+      </w:pPr>
+      <w:rPr>
+        <w:rFonts w:ascii="Symbol" w:hAnsi="Symbol" w:hint="default"/>
+        <w:sz w:val="20"/>
+      </w:rPr>
+    </w:lvl>
+    <w:lvl w:ilvl="4" w:tentative="1">
+      <w:start w:val="1"/>
+      <w:numFmt w:val="bullet"/>
+      <w:lvlText w:val=""/>
+      <w:lvlJc w:val="left"/>
+      <w:pPr>
+        <w:tabs>
+          <w:tab w:val="num" w:pos="3600"/>
+        </w:tabs>
+        <w:ind w:left="3600" w:hanging="360"/>
+      </w:pPr>
+      <w:rPr>
+        <w:rFonts w:ascii="Symbol" w:hAnsi="Symbol" w:hint="default"/>
+        <w:sz w:val="20"/>
+      </w:rPr>
+    </w:lvl>
+    <w:lvl w:ilvl="5" w:tentative="1">
+      <w:start w:val="1"/>
+      <w:numFmt w:val="bullet"/>
+      <w:lvlText w:val=""/>
+      <w:lvlJc w:val="left"/>
+      <w:pPr>
+        <w:tabs>
+          <w:tab w:val="num" w:pos="4320"/>
+        </w:tabs>
+        <w:ind w:left="4320" w:hanging="360"/>
+      </w:pPr>
+      <w:rPr>
+        <w:rFonts w:ascii="Symbol" w:hAnsi="Symbol" w:hint="default"/>
+        <w:sz w:val="20"/>
+      </w:rPr>
+    </w:lvl>
+    <w:lvl w:ilvl="6" w:tentative="1">
+      <w:start w:val="1"/>
+      <w:numFmt w:val="bullet"/>
+      <w:lvlText w:val=""/>
+      <w:lvlJc w:val="left"/>
+      <w:pPr>
+        <w:tabs>
+          <w:tab w:val="num" w:pos="5040"/>
+        </w:tabs>
+        <w:ind w:left="5040" w:hanging="360"/>
+      </w:pPr>
+      <w:rPr>
+        <w:rFonts w:ascii="Symbol" w:hAnsi="Symbol" w:hint="default"/>
+        <w:sz w:val="20"/>
+      </w:rPr>
+    </w:lvl>
+    <w:lvl w:ilvl="7" w:tentative="1">
+      <w:start w:val="1"/>
+      <w:numFmt w:val="bullet"/>
+      <w:lvlText w:val=""/>
+      <w:lvlJc w:val="left"/>
+      <w:pPr>
+        <w:tabs>
+          <w:tab w:val="num" w:pos="5760"/>
+        </w:tabs>
+        <w:ind w:left="5760" w:hanging="360"/>
+      </w:pPr>
+      <w:rPr>
+        <w:rFonts w:ascii="Symbol" w:hAnsi="Symbol" w:hint="default"/>
+        <w:sz w:val="20"/>
+      </w:rPr>
+    </w:lvl>
+    <w:lvl w:ilvl="8" w:tentative="1">
+      <w:start w:val="1"/>
+      <w:numFmt w:val="bullet"/>
+      <w:lvlText w:val=""/>
+      <w:lvlJc w:val="left"/>
+      <w:pPr>
+        <w:tabs>
+          <w:tab w:val="num" w:pos="6480"/>
+        </w:tabs>
+        <w:ind w:left="6480" w:hanging="360"/>
+      </w:pPr>
+      <w:rPr>
+        <w:rFonts w:ascii="Symbol" w:hAnsi="Symbol" w:hint="default"/>
+        <w:sz w:val="20"/>
+      </w:rPr>
+    </w:lvl>
+  </w:abstractNum>
+  <w:abstractNum w:abstractNumId="9" w15:restartNumberingAfterBreak="0">
     <w:nsid w:val="669D752E"/>
     <w:multiLevelType w:val="hybridMultilevel"/>
     <w:tmpl w:val="6ECE745E"/>
@@ -3904,20 +5213,243 @@
       </w:rPr>
     </w:lvl>
   </w:abstractNum>
+  <w:abstractNum w:abstractNumId="10" w15:restartNumberingAfterBreak="0">
+    <w:nsid w:val="6DD41C23"/>
+    <w:multiLevelType w:val="hybridMultilevel"/>
+    <w:tmpl w:val="581828FA"/>
+    <w:lvl w:ilvl="0" w:tplc="9536D864">
+      <w:start w:val="1"/>
+      <w:numFmt w:val="decimal"/>
+      <w:lvlText w:val="%1)"/>
+      <w:lvlJc w:val="left"/>
+      <w:pPr>
+        <w:ind w:left="1080" w:hanging="360"/>
+      </w:pPr>
+      <w:rPr>
+        <w:rFonts w:hint="default"/>
+      </w:rPr>
+    </w:lvl>
+    <w:lvl w:ilvl="1" w:tplc="2C0A0019" w:tentative="1">
+      <w:start w:val="1"/>
+      <w:numFmt w:val="lowerLetter"/>
+      <w:lvlText w:val="%2."/>
+      <w:lvlJc w:val="left"/>
+      <w:pPr>
+        <w:ind w:left="1800" w:hanging="360"/>
+      </w:pPr>
+    </w:lvl>
+    <w:lvl w:ilvl="2" w:tplc="2C0A001B" w:tentative="1">
+      <w:start w:val="1"/>
+      <w:numFmt w:val="lowerRoman"/>
+      <w:lvlText w:val="%3."/>
+      <w:lvlJc w:val="right"/>
+      <w:pPr>
+        <w:ind w:left="2520" w:hanging="180"/>
+      </w:pPr>
+    </w:lvl>
+    <w:lvl w:ilvl="3" w:tplc="2C0A000F" w:tentative="1">
+      <w:start w:val="1"/>
+      <w:numFmt w:val="decimal"/>
+      <w:lvlText w:val="%4."/>
+      <w:lvlJc w:val="left"/>
+      <w:pPr>
+        <w:ind w:left="3240" w:hanging="360"/>
+      </w:pPr>
+    </w:lvl>
+    <w:lvl w:ilvl="4" w:tplc="2C0A0019" w:tentative="1">
+      <w:start w:val="1"/>
+      <w:numFmt w:val="lowerLetter"/>
+      <w:lvlText w:val="%5."/>
+      <w:lvlJc w:val="left"/>
+      <w:pPr>
+        <w:ind w:left="3960" w:hanging="360"/>
+      </w:pPr>
+    </w:lvl>
+    <w:lvl w:ilvl="5" w:tplc="2C0A001B" w:tentative="1">
+      <w:start w:val="1"/>
+      <w:numFmt w:val="lowerRoman"/>
+      <w:lvlText w:val="%6."/>
+      <w:lvlJc w:val="right"/>
+      <w:pPr>
+        <w:ind w:left="4680" w:hanging="180"/>
+      </w:pPr>
+    </w:lvl>
+    <w:lvl w:ilvl="6" w:tplc="2C0A000F" w:tentative="1">
+      <w:start w:val="1"/>
+      <w:numFmt w:val="decimal"/>
+      <w:lvlText w:val="%7."/>
+      <w:lvlJc w:val="left"/>
+      <w:pPr>
+        <w:ind w:left="5400" w:hanging="360"/>
+      </w:pPr>
+    </w:lvl>
+    <w:lvl w:ilvl="7" w:tplc="2C0A0019" w:tentative="1">
+      <w:start w:val="1"/>
+      <w:numFmt w:val="lowerLetter"/>
+      <w:lvlText w:val="%8."/>
+      <w:lvlJc w:val="left"/>
+      <w:pPr>
+        <w:ind w:left="6120" w:hanging="360"/>
+      </w:pPr>
+    </w:lvl>
+    <w:lvl w:ilvl="8" w:tplc="2C0A001B" w:tentative="1">
+      <w:start w:val="1"/>
+      <w:numFmt w:val="lowerRoman"/>
+      <w:lvlText w:val="%9."/>
+      <w:lvlJc w:val="right"/>
+      <w:pPr>
+        <w:ind w:left="6840" w:hanging="180"/>
+      </w:pPr>
+    </w:lvl>
+  </w:abstractNum>
+  <w:abstractNum w:abstractNumId="11" w15:restartNumberingAfterBreak="0">
+    <w:nsid w:val="702D3FB5"/>
+    <w:multiLevelType w:val="hybridMultilevel"/>
+    <w:tmpl w:val="17AED732"/>
+    <w:lvl w:ilvl="0" w:tplc="2C0A0001">
+      <w:start w:val="1"/>
+      <w:numFmt w:val="bullet"/>
+      <w:lvlText w:val=""/>
+      <w:lvlJc w:val="left"/>
+      <w:pPr>
+        <w:ind w:left="720" w:hanging="360"/>
+      </w:pPr>
+      <w:rPr>
+        <w:rFonts w:ascii="Symbol" w:hAnsi="Symbol" w:hint="default"/>
+      </w:rPr>
+    </w:lvl>
+    <w:lvl w:ilvl="1" w:tplc="2C0A0003" w:tentative="1">
+      <w:start w:val="1"/>
+      <w:numFmt w:val="bullet"/>
+      <w:lvlText w:val="o"/>
+      <w:lvlJc w:val="left"/>
+      <w:pPr>
+        <w:ind w:left="1440" w:hanging="360"/>
+      </w:pPr>
+      <w:rPr>
+        <w:rFonts w:ascii="Courier New" w:hAnsi="Courier New" w:cs="Courier New" w:hint="default"/>
+      </w:rPr>
+    </w:lvl>
+    <w:lvl w:ilvl="2" w:tplc="2C0A0005" w:tentative="1">
+      <w:start w:val="1"/>
+      <w:numFmt w:val="bullet"/>
+      <w:lvlText w:val=""/>
+      <w:lvlJc w:val="left"/>
+      <w:pPr>
+        <w:ind w:left="2160" w:hanging="360"/>
+      </w:pPr>
+      <w:rPr>
+        <w:rFonts w:ascii="Wingdings" w:hAnsi="Wingdings" w:hint="default"/>
+      </w:rPr>
+    </w:lvl>
+    <w:lvl w:ilvl="3" w:tplc="2C0A0001" w:tentative="1">
+      <w:start w:val="1"/>
+      <w:numFmt w:val="bullet"/>
+      <w:lvlText w:val=""/>
+      <w:lvlJc w:val="left"/>
+      <w:pPr>
+        <w:ind w:left="2880" w:hanging="360"/>
+      </w:pPr>
+      <w:rPr>
+        <w:rFonts w:ascii="Symbol" w:hAnsi="Symbol" w:hint="default"/>
+      </w:rPr>
+    </w:lvl>
+    <w:lvl w:ilvl="4" w:tplc="2C0A0003" w:tentative="1">
+      <w:start w:val="1"/>
+      <w:numFmt w:val="bullet"/>
+      <w:lvlText w:val="o"/>
+      <w:lvlJc w:val="left"/>
+      <w:pPr>
+        <w:ind w:left="3600" w:hanging="360"/>
+      </w:pPr>
+      <w:rPr>
+        <w:rFonts w:ascii="Courier New" w:hAnsi="Courier New" w:cs="Courier New" w:hint="default"/>
+      </w:rPr>
+    </w:lvl>
+    <w:lvl w:ilvl="5" w:tplc="2C0A0005" w:tentative="1">
+      <w:start w:val="1"/>
+      <w:numFmt w:val="bullet"/>
+      <w:lvlText w:val=""/>
+      <w:lvlJc w:val="left"/>
+      <w:pPr>
+        <w:ind w:left="4320" w:hanging="360"/>
+      </w:pPr>
+      <w:rPr>
+        <w:rFonts w:ascii="Wingdings" w:hAnsi="Wingdings" w:hint="default"/>
+      </w:rPr>
+    </w:lvl>
+    <w:lvl w:ilvl="6" w:tplc="2C0A0001" w:tentative="1">
+      <w:start w:val="1"/>
+      <w:numFmt w:val="bullet"/>
+      <w:lvlText w:val=""/>
+      <w:lvlJc w:val="left"/>
+      <w:pPr>
+        <w:ind w:left="5040" w:hanging="360"/>
+      </w:pPr>
+      <w:rPr>
+        <w:rFonts w:ascii="Symbol" w:hAnsi="Symbol" w:hint="default"/>
+      </w:rPr>
+    </w:lvl>
+    <w:lvl w:ilvl="7" w:tplc="2C0A0003" w:tentative="1">
+      <w:start w:val="1"/>
+      <w:numFmt w:val="bullet"/>
+      <w:lvlText w:val="o"/>
+      <w:lvlJc w:val="left"/>
+      <w:pPr>
+        <w:ind w:left="5760" w:hanging="360"/>
+      </w:pPr>
+      <w:rPr>
+        <w:rFonts w:ascii="Courier New" w:hAnsi="Courier New" w:cs="Courier New" w:hint="default"/>
+      </w:rPr>
+    </w:lvl>
+    <w:lvl w:ilvl="8" w:tplc="2C0A0005" w:tentative="1">
+      <w:start w:val="1"/>
+      <w:numFmt w:val="bullet"/>
+      <w:lvlText w:val=""/>
+      <w:lvlJc w:val="left"/>
+      <w:pPr>
+        <w:ind w:left="6480" w:hanging="360"/>
+      </w:pPr>
+      <w:rPr>
+        <w:rFonts w:ascii="Wingdings" w:hAnsi="Wingdings" w:hint="default"/>
+      </w:rPr>
+    </w:lvl>
+  </w:abstractNum>
   <w:num w:numId="1">
-    <w:abstractNumId w:val="3"/>
+    <w:abstractNumId w:val="4"/>
   </w:num>
   <w:num w:numId="2">
-    <w:abstractNumId w:val="4"/>
+    <w:abstractNumId w:val="9"/>
   </w:num>
   <w:num w:numId="3">
-    <w:abstractNumId w:val="2"/>
+    <w:abstractNumId w:val="3"/>
   </w:num>
   <w:num w:numId="4">
     <w:abstractNumId w:val="0"/>
   </w:num>
   <w:num w:numId="5">
     <w:abstractNumId w:val="1"/>
+  </w:num>
+  <w:num w:numId="6">
+    <w:abstractNumId w:val="10"/>
+  </w:num>
+  <w:num w:numId="7">
+    <w:abstractNumId w:val="8"/>
+  </w:num>
+  <w:num w:numId="8">
+    <w:abstractNumId w:val="6"/>
+  </w:num>
+  <w:num w:numId="9">
+    <w:abstractNumId w:val="2"/>
+  </w:num>
+  <w:num w:numId="10">
+    <w:abstractNumId w:val="11"/>
+  </w:num>
+  <w:num w:numId="11">
+    <w:abstractNumId w:val="7"/>
+  </w:num>
+  <w:num w:numId="12">
+    <w:abstractNumId w:val="5"/>
   </w:num>
 </w:numbering>
 </file>
@@ -4316,6 +5848,26 @@
     <w:name w:val="Normal"/>
     <w:qFormat/>
   </w:style>
+  <w:style w:type="paragraph" w:styleId="Ttulo3">
+    <w:name w:val="heading 3"/>
+    <w:basedOn w:val="Normal"/>
+    <w:link w:val="Ttulo3Car"/>
+    <w:uiPriority w:val="9"/>
+    <w:qFormat/>
+    <w:rsid w:val="000F34B9"/>
+    <w:pPr>
+      <w:spacing w:before="100" w:beforeAutospacing="1" w:after="100" w:afterAutospacing="1" w:line="240" w:lineRule="auto"/>
+      <w:outlineLvl w:val="2"/>
+    </w:pPr>
+    <w:rPr>
+      <w:rFonts w:ascii="Times New Roman" w:eastAsia="Times New Roman" w:hAnsi="Times New Roman" w:cs="Times New Roman"/>
+      <w:b/>
+      <w:bCs/>
+      <w:sz w:val="27"/>
+      <w:szCs w:val="27"/>
+      <w:lang w:eastAsia="es-AR"/>
+    </w:rPr>
+  </w:style>
   <w:style w:type="character" w:default="1" w:styleId="Fuentedeprrafopredeter">
     <w:name w:val="Default Paragraph Font"/>
     <w:uiPriority w:val="1"/>
@@ -4397,6 +5949,43 @@
       <w:ind w:left="720"/>
       <w:contextualSpacing/>
     </w:pPr>
+  </w:style>
+  <w:style w:type="character" w:customStyle="1" w:styleId="Ttulo3Car">
+    <w:name w:val="Título 3 Car"/>
+    <w:basedOn w:val="Fuentedeprrafopredeter"/>
+    <w:link w:val="Ttulo3"/>
+    <w:uiPriority w:val="9"/>
+    <w:rsid w:val="000F34B9"/>
+    <w:rPr>
+      <w:rFonts w:ascii="Times New Roman" w:eastAsia="Times New Roman" w:hAnsi="Times New Roman" w:cs="Times New Roman"/>
+      <w:b/>
+      <w:bCs/>
+      <w:sz w:val="27"/>
+      <w:szCs w:val="27"/>
+      <w:lang w:eastAsia="es-AR"/>
+    </w:rPr>
+  </w:style>
+  <w:style w:type="paragraph" w:styleId="NormalWeb">
+    <w:name w:val="Normal (Web)"/>
+    <w:basedOn w:val="Normal"/>
+    <w:uiPriority w:val="99"/>
+    <w:semiHidden/>
+    <w:unhideWhenUsed/>
+    <w:rsid w:val="000F34B9"/>
+    <w:pPr>
+      <w:spacing w:before="100" w:beforeAutospacing="1" w:after="100" w:afterAutospacing="1" w:line="240" w:lineRule="auto"/>
+    </w:pPr>
+    <w:rPr>
+      <w:rFonts w:ascii="Times New Roman" w:eastAsia="Times New Roman" w:hAnsi="Times New Roman" w:cs="Times New Roman"/>
+      <w:sz w:val="24"/>
+      <w:szCs w:val="24"/>
+      <w:lang w:eastAsia="es-AR"/>
+    </w:rPr>
+  </w:style>
+  <w:style w:type="character" w:customStyle="1" w:styleId="apple-converted-space">
+    <w:name w:val="apple-converted-space"/>
+    <w:basedOn w:val="Fuentedeprrafopredeter"/>
+    <w:rsid w:val="000F34B9"/>
   </w:style>
 </w:styles>
 </file>

</xml_diff>

<commit_message>
Corregido detalles - Version 1.0
</commit_message>
<xml_diff>
--- a/TRABAJO FINAL DERECHO Y ETICA.docx
+++ b/TRABAJO FINAL DERECHO Y ETICA.docx
@@ -1696,23 +1696,13 @@
       </w:pPr>
       <w:r>
         <w:rPr>
-          <w:rFonts w:ascii="Trebuchet MS" w:hAnsi="Trebuchet MS"/>
+          <w:rFonts w:ascii="Georgia" w:hAnsi="Georgia"/>
           <w:color w:val="000000"/>
           <w:sz w:val="24"/>
           <w:szCs w:val="24"/>
           <w:shd w:val="clear" w:color="auto" w:fill="FFFFFF"/>
         </w:rPr>
-        <w:t>El origen del término</w:t>
-      </w:r>
-      <w:r>
-        <w:rPr>
-          <w:rFonts w:ascii="Georgia" w:hAnsi="Georgia"/>
-          <w:color w:val="000000"/>
-          <w:sz w:val="24"/>
-          <w:szCs w:val="24"/>
-          <w:shd w:val="clear" w:color="auto" w:fill="FFFFFF"/>
-        </w:rPr>
-        <w:t xml:space="preserve"> “spam” fue el jamón especiado </w:t>
+        <w:t xml:space="preserve">El origen del término “spam” fue el jamón especiado </w:t>
       </w:r>
       <w:r>
         <w:rPr>
@@ -2962,96 +2952,6 @@
     </w:p>
     <w:p>
       <w:pPr>
-        <w:rPr>
-          <w:rFonts w:ascii="Georgia" w:hAnsi="Georgia"/>
-          <w:sz w:val="24"/>
-          <w:szCs w:val="24"/>
-        </w:rPr>
-      </w:pPr>
-    </w:p>
-    <w:p>
-      <w:pPr>
-        <w:rPr>
-          <w:rFonts w:ascii="Georgia" w:hAnsi="Georgia"/>
-          <w:sz w:val="24"/>
-          <w:szCs w:val="24"/>
-        </w:rPr>
-      </w:pPr>
-    </w:p>
-    <w:p>
-      <w:pPr>
-        <w:rPr>
-          <w:rFonts w:ascii="Georgia" w:hAnsi="Georgia"/>
-          <w:sz w:val="24"/>
-          <w:szCs w:val="24"/>
-        </w:rPr>
-      </w:pPr>
-    </w:p>
-    <w:p>
-      <w:pPr>
-        <w:rPr>
-          <w:rFonts w:ascii="Georgia" w:hAnsi="Georgia"/>
-          <w:sz w:val="24"/>
-          <w:szCs w:val="24"/>
-        </w:rPr>
-      </w:pPr>
-    </w:p>
-    <w:p>
-      <w:pPr>
-        <w:rPr>
-          <w:rFonts w:ascii="Georgia" w:hAnsi="Georgia"/>
-          <w:sz w:val="24"/>
-          <w:szCs w:val="24"/>
-        </w:rPr>
-      </w:pPr>
-    </w:p>
-    <w:p>
-      <w:pPr>
-        <w:rPr>
-          <w:rFonts w:ascii="Georgia" w:hAnsi="Georgia"/>
-          <w:sz w:val="24"/>
-          <w:szCs w:val="24"/>
-        </w:rPr>
-      </w:pPr>
-    </w:p>
-    <w:p>
-      <w:pPr>
-        <w:rPr>
-          <w:rFonts w:ascii="Georgia" w:hAnsi="Georgia"/>
-          <w:sz w:val="24"/>
-          <w:szCs w:val="24"/>
-        </w:rPr>
-      </w:pPr>
-    </w:p>
-    <w:p>
-      <w:pPr>
-        <w:rPr>
-          <w:rFonts w:ascii="Georgia" w:hAnsi="Georgia"/>
-          <w:sz w:val="24"/>
-          <w:szCs w:val="24"/>
-        </w:rPr>
-      </w:pPr>
-    </w:p>
-    <w:p>
-      <w:pPr>
-        <w:rPr>
-          <w:rFonts w:ascii="Georgia" w:hAnsi="Georgia"/>
-          <w:sz w:val="24"/>
-          <w:szCs w:val="24"/>
-        </w:rPr>
-      </w:pPr>
-    </w:p>
-    <w:p>
-      <w:pPr>
-        <w:rPr>
-          <w:rFonts w:ascii="Georgia" w:hAnsi="Georgia"/>
-          <w:sz w:val="24"/>
-          <w:szCs w:val="24"/>
-        </w:rPr>
-      </w:pPr>
-    </w:p>
-    <w:p>
-      <w:pPr>
         <w:jc w:val="center"/>
         <w:rPr>
           <w:rFonts w:ascii="Georgia" w:hAnsi="Georgia"/>
@@ -3060,26 +2960,26 @@
           <w:u w:val="single"/>
         </w:rPr>
       </w:pPr>
-      <w:r>
+    </w:p>
+    <w:p>
+      <w:pPr>
+        <w:jc w:val="center"/>
         <w:rPr>
           <w:rFonts w:ascii="Georgia" w:hAnsi="Georgia"/>
           <w:sz w:val="32"/>
           <w:szCs w:val="24"/>
           <w:u w:val="single"/>
         </w:rPr>
+      </w:pPr>
+      <w:r>
+        <w:rPr>
+          <w:rFonts w:ascii="Georgia" w:hAnsi="Georgia"/>
+          <w:sz w:val="32"/>
+          <w:szCs w:val="24"/>
+          <w:u w:val="single"/>
+        </w:rPr>
         <w:t>Respuestas a esta problemática desde el derecho</w:t>
       </w:r>
-    </w:p>
-    <w:p>
-      <w:pPr>
-        <w:jc w:val="center"/>
-        <w:rPr>
-          <w:rFonts w:ascii="Georgia" w:hAnsi="Georgia"/>
-          <w:sz w:val="32"/>
-          <w:szCs w:val="24"/>
-          <w:u w:val="single"/>
-        </w:rPr>
-      </w:pPr>
     </w:p>
     <w:p>
       <w:pPr>
@@ -3190,11 +3090,20 @@
         </w:rPr>
         <w:t>rt. 27 de la ley de Protección de datos personales 25326</w:t>
       </w:r>
-      <w:r>
+    </w:p>
+    <w:p>
+      <w:pPr>
         <w:rPr>
           <w:rFonts w:ascii="Georgia" w:hAnsi="Georgia"/>
           <w:sz w:val="28"/>
         </w:rPr>
+      </w:pPr>
+      <w:r>
+        <w:rPr>
+          <w:rFonts w:ascii="Georgia" w:hAnsi="Georgia"/>
+          <w:sz w:val="28"/>
+        </w:rPr>
+        <w:lastRenderedPageBreak/>
         <w:t xml:space="preserve"> </w:t>
       </w:r>
     </w:p>
@@ -3572,6 +3481,201 @@
     </w:p>
     <w:p>
       <w:pPr>
+        <w:pStyle w:val="Prrafodelista"/>
+        <w:spacing w:after="0" w:line="240" w:lineRule="auto"/>
+        <w:ind w:left="0"/>
+        <w:jc w:val="both"/>
+        <w:rPr>
+          <w:rFonts w:ascii="Georgia" w:hAnsi="Georgia"/>
+          <w:sz w:val="24"/>
+          <w:szCs w:val="24"/>
+        </w:rPr>
+      </w:pPr>
+    </w:p>
+    <w:p>
+      <w:pPr>
+        <w:pStyle w:val="Prrafodelista"/>
+        <w:spacing w:after="0" w:line="240" w:lineRule="auto"/>
+        <w:ind w:left="0"/>
+        <w:jc w:val="both"/>
+        <w:rPr>
+          <w:rFonts w:ascii="Georgia" w:hAnsi="Georgia"/>
+          <w:sz w:val="24"/>
+          <w:szCs w:val="24"/>
+        </w:rPr>
+      </w:pPr>
+    </w:p>
+    <w:p>
+      <w:pPr>
+        <w:pStyle w:val="Prrafodelista"/>
+        <w:spacing w:after="0" w:line="240" w:lineRule="auto"/>
+        <w:ind w:left="0"/>
+        <w:jc w:val="both"/>
+        <w:rPr>
+          <w:rFonts w:ascii="Georgia" w:hAnsi="Georgia"/>
+          <w:sz w:val="24"/>
+          <w:szCs w:val="24"/>
+        </w:rPr>
+      </w:pPr>
+    </w:p>
+    <w:p>
+      <w:pPr>
+        <w:pStyle w:val="Prrafodelista"/>
+        <w:spacing w:after="0" w:line="240" w:lineRule="auto"/>
+        <w:ind w:left="0"/>
+        <w:jc w:val="both"/>
+        <w:rPr>
+          <w:rFonts w:ascii="Georgia" w:hAnsi="Georgia"/>
+          <w:sz w:val="24"/>
+          <w:szCs w:val="24"/>
+        </w:rPr>
+      </w:pPr>
+    </w:p>
+    <w:p>
+      <w:pPr>
+        <w:pStyle w:val="Prrafodelista"/>
+        <w:spacing w:after="0" w:line="240" w:lineRule="auto"/>
+        <w:ind w:left="0"/>
+        <w:jc w:val="both"/>
+        <w:rPr>
+          <w:rFonts w:ascii="Georgia" w:hAnsi="Georgia"/>
+          <w:sz w:val="24"/>
+          <w:szCs w:val="24"/>
+        </w:rPr>
+      </w:pPr>
+    </w:p>
+    <w:p>
+      <w:pPr>
+        <w:pStyle w:val="Prrafodelista"/>
+        <w:spacing w:after="0" w:line="240" w:lineRule="auto"/>
+        <w:ind w:left="0"/>
+        <w:jc w:val="both"/>
+        <w:rPr>
+          <w:rFonts w:ascii="Georgia" w:hAnsi="Georgia"/>
+          <w:sz w:val="24"/>
+          <w:szCs w:val="24"/>
+        </w:rPr>
+      </w:pPr>
+    </w:p>
+    <w:p>
+      <w:pPr>
+        <w:pStyle w:val="Prrafodelista"/>
+        <w:spacing w:after="0" w:line="240" w:lineRule="auto"/>
+        <w:ind w:left="0"/>
+        <w:jc w:val="both"/>
+        <w:rPr>
+          <w:rFonts w:ascii="Georgia" w:hAnsi="Georgia"/>
+          <w:sz w:val="24"/>
+          <w:szCs w:val="24"/>
+        </w:rPr>
+      </w:pPr>
+    </w:p>
+    <w:p>
+      <w:pPr>
+        <w:pStyle w:val="Prrafodelista"/>
+        <w:spacing w:after="0" w:line="240" w:lineRule="auto"/>
+        <w:ind w:left="0"/>
+        <w:jc w:val="both"/>
+        <w:rPr>
+          <w:rFonts w:ascii="Georgia" w:hAnsi="Georgia"/>
+          <w:sz w:val="24"/>
+          <w:szCs w:val="24"/>
+        </w:rPr>
+      </w:pPr>
+    </w:p>
+    <w:p>
+      <w:pPr>
+        <w:pStyle w:val="Prrafodelista"/>
+        <w:spacing w:after="0" w:line="240" w:lineRule="auto"/>
+        <w:ind w:left="0"/>
+        <w:jc w:val="both"/>
+        <w:rPr>
+          <w:rFonts w:ascii="Georgia" w:hAnsi="Georgia"/>
+          <w:sz w:val="24"/>
+          <w:szCs w:val="24"/>
+        </w:rPr>
+      </w:pPr>
+    </w:p>
+    <w:p>
+      <w:pPr>
+        <w:pStyle w:val="Prrafodelista"/>
+        <w:spacing w:after="0" w:line="240" w:lineRule="auto"/>
+        <w:ind w:left="0"/>
+        <w:jc w:val="both"/>
+        <w:rPr>
+          <w:rFonts w:ascii="Georgia" w:hAnsi="Georgia"/>
+          <w:sz w:val="24"/>
+          <w:szCs w:val="24"/>
+        </w:rPr>
+      </w:pPr>
+    </w:p>
+    <w:p>
+      <w:pPr>
+        <w:pStyle w:val="Prrafodelista"/>
+        <w:spacing w:after="0" w:line="240" w:lineRule="auto"/>
+        <w:ind w:left="0"/>
+        <w:jc w:val="both"/>
+        <w:rPr>
+          <w:rFonts w:ascii="Georgia" w:hAnsi="Georgia"/>
+          <w:sz w:val="24"/>
+          <w:szCs w:val="24"/>
+        </w:rPr>
+      </w:pPr>
+    </w:p>
+    <w:p>
+      <w:pPr>
+        <w:pStyle w:val="Prrafodelista"/>
+        <w:spacing w:after="0" w:line="240" w:lineRule="auto"/>
+        <w:ind w:left="0"/>
+        <w:jc w:val="both"/>
+        <w:rPr>
+          <w:rFonts w:ascii="Georgia" w:hAnsi="Georgia"/>
+          <w:sz w:val="24"/>
+          <w:szCs w:val="24"/>
+        </w:rPr>
+      </w:pPr>
+    </w:p>
+    <w:p>
+      <w:pPr>
+        <w:pStyle w:val="Prrafodelista"/>
+        <w:spacing w:after="0" w:line="240" w:lineRule="auto"/>
+        <w:ind w:left="0"/>
+        <w:jc w:val="both"/>
+        <w:rPr>
+          <w:rFonts w:ascii="Georgia" w:hAnsi="Georgia"/>
+          <w:sz w:val="24"/>
+          <w:szCs w:val="24"/>
+        </w:rPr>
+      </w:pPr>
+    </w:p>
+    <w:p>
+      <w:pPr>
+        <w:pStyle w:val="Prrafodelista"/>
+        <w:spacing w:after="0" w:line="240" w:lineRule="auto"/>
+        <w:ind w:left="0"/>
+        <w:jc w:val="both"/>
+        <w:rPr>
+          <w:rFonts w:ascii="Georgia" w:hAnsi="Georgia"/>
+          <w:sz w:val="24"/>
+          <w:szCs w:val="24"/>
+        </w:rPr>
+      </w:pPr>
+    </w:p>
+    <w:p>
+      <w:pPr>
+        <w:pStyle w:val="Prrafodelista"/>
+        <w:spacing w:after="0" w:line="240" w:lineRule="auto"/>
+        <w:ind w:left="0"/>
+        <w:jc w:val="both"/>
+        <w:rPr>
+          <w:rFonts w:ascii="Georgia" w:hAnsi="Georgia"/>
+          <w:sz w:val="24"/>
+          <w:szCs w:val="24"/>
+        </w:rPr>
+      </w:pPr>
+    </w:p>
+    <w:p>
+      <w:pPr>
         <w:jc w:val="center"/>
         <w:rPr>
           <w:rFonts w:ascii="Georgia" w:hAnsi="Georgia"/>
@@ -3637,25 +3741,7 @@
           <w:sz w:val="24"/>
           <w:szCs w:val="24"/>
         </w:rPr>
-        <w:t xml:space="preserve">Con </w:t>
-      </w:r>
-      <w:proofErr w:type="spellStart"/>
-      <w:r>
-        <w:rPr>
-          <w:rFonts w:ascii="Georgia" w:hAnsi="Georgia"/>
-          <w:sz w:val="24"/>
-          <w:szCs w:val="24"/>
-        </w:rPr>
-        <w:t>el</w:t>
-      </w:r>
-      <w:proofErr w:type="spellEnd"/>
-      <w:r>
-        <w:rPr>
-          <w:rFonts w:ascii="Georgia" w:hAnsi="Georgia"/>
-          <w:sz w:val="24"/>
-          <w:szCs w:val="24"/>
-        </w:rPr>
-        <w:t xml:space="preserve"> tiempo</w:t>
+        <w:t>Con el tiempo</w:t>
       </w:r>
       <w:r>
         <w:rPr>
@@ -3996,8 +4082,6 @@
           <w:u w:val="single"/>
         </w:rPr>
       </w:pPr>
-      <w:bookmarkStart w:id="0" w:name="_GoBack"/>
-      <w:bookmarkEnd w:id="0"/>
       <w:r>
         <w:rPr>
           <w:rFonts w:ascii="Georgia" w:hAnsi="Georgia"/>
@@ -4062,25 +4146,7 @@
             <w:sz w:val="24"/>
             <w:szCs w:val="24"/>
           </w:rPr>
-          <w:t>http://www.segu-info.co</w:t>
-        </w:r>
-        <w:r>
-          <w:rPr>
-            <w:rStyle w:val="Hipervnculo"/>
-            <w:rFonts w:ascii="Georgia" w:hAnsi="Georgia"/>
-            <w:sz w:val="24"/>
-            <w:szCs w:val="24"/>
-          </w:rPr>
-          <w:t>m</w:t>
-        </w:r>
-        <w:r>
-          <w:rPr>
-            <w:rStyle w:val="Hipervnculo"/>
-            <w:rFonts w:ascii="Georgia" w:hAnsi="Georgia"/>
-            <w:sz w:val="24"/>
-            <w:szCs w:val="24"/>
-          </w:rPr>
-          <w:t>.ar/malware/spam.htm</w:t>
+          <w:t>http://www.segu-info.com.ar/malware/spam.htm</w:t>
         </w:r>
       </w:hyperlink>
       <w:r>
@@ -4126,25 +4192,7 @@
             <w:sz w:val="24"/>
             <w:szCs w:val="24"/>
           </w:rPr>
-          <w:t>http://definicion.</w:t>
-        </w:r>
-        <w:r>
-          <w:rPr>
-            <w:rStyle w:val="Hipervnculo"/>
-            <w:rFonts w:ascii="Georgia" w:hAnsi="Georgia"/>
-            <w:sz w:val="24"/>
-            <w:szCs w:val="24"/>
-          </w:rPr>
-          <w:t>d</w:t>
-        </w:r>
-        <w:r>
-          <w:rPr>
-            <w:rStyle w:val="Hipervnculo"/>
-            <w:rFonts w:ascii="Georgia" w:hAnsi="Georgia"/>
-            <w:sz w:val="24"/>
-            <w:szCs w:val="24"/>
-          </w:rPr>
-          <w:t>e/spam/</w:t>
+          <w:t>http://definicion.de/spam/</w:t>
         </w:r>
       </w:hyperlink>
       <w:r>
@@ -4196,43 +4244,7 @@
             <w:sz w:val="24"/>
             <w:szCs w:val="24"/>
           </w:rPr>
-          <w:t>http://www.b</w:t>
-        </w:r>
-        <w:r>
-          <w:rPr>
-            <w:rStyle w:val="Hipervnculo"/>
-            <w:rFonts w:ascii="Georgia" w:hAnsi="Georgia"/>
-            <w:sz w:val="24"/>
-            <w:szCs w:val="24"/>
-          </w:rPr>
-          <w:t>o</w:t>
-        </w:r>
-        <w:r>
-          <w:rPr>
-            <w:rStyle w:val="Hipervnculo"/>
-            <w:rFonts w:ascii="Georgia" w:hAnsi="Georgia"/>
-            <w:sz w:val="24"/>
-            <w:szCs w:val="24"/>
-          </w:rPr>
-          <w:t>e.es/bu</w:t>
-        </w:r>
-        <w:r>
-          <w:rPr>
-            <w:rStyle w:val="Hipervnculo"/>
-            <w:rFonts w:ascii="Georgia" w:hAnsi="Georgia"/>
-            <w:sz w:val="24"/>
-            <w:szCs w:val="24"/>
-          </w:rPr>
-          <w:t>s</w:t>
-        </w:r>
-        <w:r>
-          <w:rPr>
-            <w:rStyle w:val="Hipervnculo"/>
-            <w:rFonts w:ascii="Georgia" w:hAnsi="Georgia"/>
-            <w:sz w:val="24"/>
-            <w:szCs w:val="24"/>
-          </w:rPr>
-          <w:t>car/act.php?id=BOE-A-2002-13758</w:t>
+          <w:t>http://www.boe.es/buscar/act.php?id=BOE-A-2002-13758</w:t>
         </w:r>
       </w:hyperlink>
       <w:r>
@@ -4284,25 +4296,7 @@
             <w:sz w:val="24"/>
             <w:szCs w:val="24"/>
           </w:rPr>
-          <w:t>http://infoleg.mecon.gov.ar/infolegInternet/anexos/60000-64999/647</w:t>
-        </w:r>
-        <w:r>
-          <w:rPr>
-            <w:rStyle w:val="Hipervnculo"/>
-            <w:rFonts w:ascii="Georgia" w:hAnsi="Georgia"/>
-            <w:sz w:val="24"/>
-            <w:szCs w:val="24"/>
-          </w:rPr>
-          <w:t>9</w:t>
-        </w:r>
-        <w:r>
-          <w:rPr>
-            <w:rStyle w:val="Hipervnculo"/>
-            <w:rFonts w:ascii="Georgia" w:hAnsi="Georgia"/>
-            <w:sz w:val="24"/>
-            <w:szCs w:val="24"/>
-          </w:rPr>
-          <w:t>0/norma.htm</w:t>
+          <w:t>http://infoleg.mecon.gov.ar/infolegInternet/anexos/60000-64999/64790/norma.htm</w:t>
         </w:r>
       </w:hyperlink>
       <w:r>
@@ -4362,43 +4356,7 @@
             <w:sz w:val="24"/>
             <w:szCs w:val="24"/>
           </w:rPr>
-          <w:t>http:</w:t>
-        </w:r>
-        <w:r>
-          <w:rPr>
-            <w:rStyle w:val="Hipervnculo"/>
-            <w:rFonts w:ascii="Georgia" w:hAnsi="Georgia"/>
-            <w:sz w:val="24"/>
-            <w:szCs w:val="24"/>
-          </w:rPr>
-          <w:t>/</w:t>
-        </w:r>
-        <w:r>
-          <w:rPr>
-            <w:rStyle w:val="Hipervnculo"/>
-            <w:rFonts w:ascii="Georgia" w:hAnsi="Georgia"/>
-            <w:sz w:val="24"/>
-            <w:szCs w:val="24"/>
-          </w:rPr>
-          <w:t>/www.raz</w:t>
-        </w:r>
-        <w:r>
-          <w:rPr>
-            <w:rStyle w:val="Hipervnculo"/>
-            <w:rFonts w:ascii="Georgia" w:hAnsi="Georgia"/>
-            <w:sz w:val="24"/>
-            <w:szCs w:val="24"/>
-          </w:rPr>
-          <w:t>o</w:t>
-        </w:r>
-        <w:r>
-          <w:rPr>
-            <w:rStyle w:val="Hipervnculo"/>
-            <w:rFonts w:ascii="Georgia" w:hAnsi="Georgia"/>
-            <w:sz w:val="24"/>
-            <w:szCs w:val="24"/>
-          </w:rPr>
-          <w:t>nypalabra.org.mx/anteriores/n49/bienal/Mesa%205/JulioTellez.pdf</w:t>
+          <w:t>http://www.razonypalabra.org.mx/anteriores/n49/bienal/Mesa%205/JulioTellez.pdf</w:t>
         </w:r>
       </w:hyperlink>
       <w:r>
@@ -4466,25 +4424,7 @@
             <w:sz w:val="24"/>
             <w:szCs w:val="24"/>
           </w:rPr>
-          <w:t>http:</w:t>
-        </w:r>
-        <w:r>
-          <w:rPr>
-            <w:rStyle w:val="Hipervnculo"/>
-            <w:rFonts w:ascii="Georgia" w:hAnsi="Georgia"/>
-            <w:sz w:val="24"/>
-            <w:szCs w:val="24"/>
-          </w:rPr>
-          <w:t>/</w:t>
-        </w:r>
-        <w:r>
-          <w:rPr>
-            <w:rStyle w:val="Hipervnculo"/>
-            <w:rFonts w:ascii="Georgia" w:hAnsi="Georgia"/>
-            <w:sz w:val="24"/>
-            <w:szCs w:val="24"/>
-          </w:rPr>
-          <w:t>/www.internetya.co/soporte/knowledgebase.php?article=20</w:t>
+          <w:t>http://www.internetya.co/soporte/knowledgebase.php?article=20</w:t>
         </w:r>
       </w:hyperlink>
       <w:r>
@@ -4633,6 +4573,16 @@
     </w:p>
     <w:p>
       <w:pPr>
+        <w:jc w:val="center"/>
+        <w:rPr>
+          <w:rFonts w:ascii="Georgia" w:hAnsi="Georgia"/>
+          <w:sz w:val="24"/>
+          <w:szCs w:val="24"/>
+        </w:rPr>
+      </w:pPr>
+    </w:p>
+    <w:p>
+      <w:pPr>
         <w:rPr>
           <w:rFonts w:ascii="Georgia" w:hAnsi="Georgia"/>
           <w:sz w:val="24"/>
@@ -4657,7 +4607,6 @@
           <w:szCs w:val="46"/>
           <w:u w:val="single"/>
         </w:rPr>
-        <w:lastRenderedPageBreak/>
         <w:t>A</w:t>
       </w:r>
       <w:r>
@@ -5020,7 +4969,6 @@
           <w:sz w:val="24"/>
           <w:szCs w:val="24"/>
         </w:rPr>
-        <w:lastRenderedPageBreak/>
         <w:br/>
         <w:t>ARTICULO 2° — Registro Nacional. Créase en el ámbito de la Dirección Nacional de Protección de Datos Personales, dependiente del Ministerio de Justicia y Derechos Humanos, el Registro Nacional “No Llame”.</w:t>
       </w:r>
@@ -5266,7 +5214,6 @@
           <w:sz w:val="24"/>
           <w:szCs w:val="24"/>
         </w:rPr>
-        <w:lastRenderedPageBreak/>
         <w:br/>
       </w:r>
       <w:r>
@@ -6795,18 +6742,6 @@
         <w:pStyle w:val="titulonum"/>
         <w:shd w:val="clear" w:color="auto" w:fill="FFFFFF"/>
         <w:spacing w:before="600" w:beforeAutospacing="0" w:after="0" w:afterAutospacing="0"/>
-        <w:ind w:left="360" w:right="49"/>
-        <w:jc w:val="center"/>
-        <w:rPr>
-          <w:rFonts w:ascii="Georgia" w:hAnsi="Georgia"/>
-        </w:rPr>
-      </w:pPr>
-    </w:p>
-    <w:p>
-      <w:pPr>
-        <w:pStyle w:val="titulonum"/>
-        <w:shd w:val="clear" w:color="auto" w:fill="FFFFFF"/>
-        <w:spacing w:before="600" w:beforeAutospacing="0" w:after="0" w:afterAutospacing="0"/>
         <w:ind w:right="49"/>
         <w:jc w:val="center"/>
         <w:rPr>
@@ -6818,7 +6753,57 @@
       <w:pPr>
         <w:pStyle w:val="titulonum"/>
         <w:shd w:val="clear" w:color="auto" w:fill="FFFFFF"/>
-        <w:spacing w:before="600" w:beforeAutospacing="0" w:after="0" w:afterAutospacing="0"/>
+        <w:spacing w:before="0" w:beforeAutospacing="0" w:after="0" w:afterAutospacing="0"/>
+        <w:jc w:val="center"/>
+        <w:rPr>
+          <w:rFonts w:ascii="Georgia" w:hAnsi="Georgia"/>
+        </w:rPr>
+      </w:pPr>
+    </w:p>
+    <w:p>
+      <w:pPr>
+        <w:pStyle w:val="titulonum"/>
+        <w:shd w:val="clear" w:color="auto" w:fill="FFFFFF"/>
+        <w:spacing w:before="0" w:beforeAutospacing="0" w:after="0" w:afterAutospacing="0"/>
+        <w:jc w:val="center"/>
+        <w:rPr>
+          <w:rFonts w:ascii="Georgia" w:hAnsi="Georgia"/>
+        </w:rPr>
+      </w:pPr>
+    </w:p>
+    <w:p>
+      <w:pPr>
+        <w:pStyle w:val="titulonum"/>
+        <w:shd w:val="clear" w:color="auto" w:fill="FFFFFF"/>
+        <w:spacing w:before="0" w:beforeAutospacing="0" w:after="0" w:afterAutospacing="0"/>
+        <w:jc w:val="center"/>
+        <w:rPr>
+          <w:rFonts w:ascii="Georgia" w:hAnsi="Georgia"/>
+        </w:rPr>
+      </w:pPr>
+    </w:p>
+    <w:p>
+      <w:pPr>
+        <w:pStyle w:val="titulonum"/>
+        <w:shd w:val="clear" w:color="auto" w:fill="FFFFFF"/>
+        <w:spacing w:before="0" w:beforeAutospacing="0" w:after="0" w:afterAutospacing="0"/>
+        <w:jc w:val="center"/>
+        <w:rPr>
+          <w:rFonts w:ascii="Georgia" w:hAnsi="Georgia"/>
+        </w:rPr>
+      </w:pPr>
+      <w:r>
+        <w:rPr>
+          <w:rFonts w:ascii="Georgia" w:hAnsi="Georgia"/>
+        </w:rPr>
+        <w:t>TÍTULO III</w:t>
+      </w:r>
+    </w:p>
+    <w:p>
+      <w:pPr>
+        <w:pStyle w:val="titulotit"/>
+        <w:shd w:val="clear" w:color="auto" w:fill="FFFFFF"/>
+        <w:spacing w:before="180" w:beforeAutospacing="0" w:after="180" w:afterAutospacing="0"/>
         <w:ind w:right="49"/>
         <w:jc w:val="center"/>
         <w:rPr>
@@ -6828,24 +6813,6 @@
       <w:r>
         <w:rPr>
           <w:rFonts w:ascii="Georgia" w:hAnsi="Georgia"/>
-        </w:rPr>
-        <w:t>TÍTULO III</w:t>
-      </w:r>
-    </w:p>
-    <w:p>
-      <w:pPr>
-        <w:pStyle w:val="titulotit"/>
-        <w:shd w:val="clear" w:color="auto" w:fill="FFFFFF"/>
-        <w:spacing w:before="180" w:beforeAutospacing="0" w:after="180" w:afterAutospacing="0"/>
-        <w:ind w:right="49"/>
-        <w:jc w:val="center"/>
-        <w:rPr>
-          <w:rFonts w:ascii="Georgia" w:hAnsi="Georgia"/>
-        </w:rPr>
-      </w:pPr>
-      <w:r>
-        <w:rPr>
-          <w:rFonts w:ascii="Georgia" w:hAnsi="Georgia"/>
           <w:bCs/>
         </w:rPr>
         <w:t>Comunicaciones comerciales por vía electrónica</w:t>
@@ -6961,7 +6928,6 @@
         <w:pStyle w:val="parrafo"/>
         <w:shd w:val="clear" w:color="auto" w:fill="FFFFFF"/>
         <w:spacing w:before="180" w:beforeAutospacing="0" w:after="180" w:afterAutospacing="0"/>
-        <w:ind w:left="360"/>
         <w:jc w:val="both"/>
         <w:rPr>
           <w:rFonts w:ascii="Georgia" w:hAnsi="Georgia"/>
@@ -6979,7 +6945,6 @@
         <w:pStyle w:val="parrafo"/>
         <w:shd w:val="clear" w:color="auto" w:fill="FFFFFF"/>
         <w:spacing w:before="180" w:beforeAutospacing="0" w:after="180" w:afterAutospacing="0"/>
-        <w:ind w:left="360"/>
         <w:jc w:val="both"/>
         <w:rPr>
           <w:rFonts w:ascii="Georgia" w:hAnsi="Georgia"/>
@@ -7039,6 +7004,18 @@
           <w:rFonts w:ascii="Georgia" w:hAnsi="Georgia"/>
         </w:rPr>
       </w:pPr>
+    </w:p>
+    <w:p>
+      <w:pPr>
+        <w:pStyle w:val="parrafo"/>
+        <w:shd w:val="clear" w:color="auto" w:fill="FFFFFF"/>
+        <w:spacing w:before="180" w:beforeAutospacing="0" w:after="180" w:afterAutospacing="0"/>
+        <w:ind w:left="360"/>
+        <w:jc w:val="both"/>
+        <w:rPr>
+          <w:rFonts w:ascii="Georgia" w:hAnsi="Georgia"/>
+        </w:rPr>
+      </w:pPr>
       <w:r>
         <w:rPr>
           <w:rFonts w:ascii="Georgia" w:hAnsi="Georgia"/>
@@ -7211,39 +7188,58 @@
     </w:p>
     <w:p>
       <w:pPr>
-        <w:pStyle w:val="parrafo"/>
-        <w:shd w:val="clear" w:color="auto" w:fill="FFFFFF"/>
-        <w:spacing w:before="180" w:beforeAutospacing="0" w:after="180" w:afterAutospacing="0"/>
-        <w:ind w:left="1080"/>
-        <w:jc w:val="both"/>
-        <w:rPr>
-          <w:rFonts w:ascii="Georgia" w:hAnsi="Georgia"/>
-        </w:rPr>
-      </w:pPr>
-    </w:p>
-    <w:p>
-      <w:pPr>
-        <w:pStyle w:val="parrafo"/>
-        <w:shd w:val="clear" w:color="auto" w:fill="FFFFFF"/>
-        <w:spacing w:before="180" w:beforeAutospacing="0" w:after="180" w:afterAutospacing="0"/>
-        <w:ind w:left="1080"/>
-        <w:jc w:val="both"/>
-        <w:rPr>
-          <w:rFonts w:ascii="Georgia" w:hAnsi="Georgia"/>
-        </w:rPr>
-      </w:pPr>
-    </w:p>
-    <w:p>
-      <w:pPr>
         <w:pStyle w:val="titulonum"/>
         <w:shd w:val="clear" w:color="auto" w:fill="FFFFFF"/>
-        <w:spacing w:before="600" w:beforeAutospacing="0" w:after="0" w:afterAutospacing="0"/>
-        <w:ind w:left="360" w:right="960"/>
+        <w:spacing w:before="0" w:beforeAutospacing="0" w:after="0" w:afterAutospacing="0"/>
         <w:jc w:val="center"/>
         <w:rPr>
           <w:rFonts w:ascii="Georgia" w:hAnsi="Georgia"/>
         </w:rPr>
       </w:pPr>
+    </w:p>
+    <w:p>
+      <w:pPr>
+        <w:pStyle w:val="titulonum"/>
+        <w:shd w:val="clear" w:color="auto" w:fill="FFFFFF"/>
+        <w:spacing w:before="0" w:beforeAutospacing="0" w:after="0" w:afterAutospacing="0"/>
+        <w:jc w:val="center"/>
+        <w:rPr>
+          <w:rFonts w:ascii="Georgia" w:hAnsi="Georgia"/>
+        </w:rPr>
+      </w:pPr>
+    </w:p>
+    <w:p>
+      <w:pPr>
+        <w:pStyle w:val="titulonum"/>
+        <w:shd w:val="clear" w:color="auto" w:fill="FFFFFF"/>
+        <w:spacing w:before="0" w:beforeAutospacing="0" w:after="0" w:afterAutospacing="0"/>
+        <w:jc w:val="center"/>
+        <w:rPr>
+          <w:rFonts w:ascii="Georgia" w:hAnsi="Georgia"/>
+        </w:rPr>
+      </w:pPr>
+    </w:p>
+    <w:p>
+      <w:pPr>
+        <w:pStyle w:val="titulonum"/>
+        <w:shd w:val="clear" w:color="auto" w:fill="FFFFFF"/>
+        <w:spacing w:before="0" w:beforeAutospacing="0" w:after="0" w:afterAutospacing="0"/>
+        <w:jc w:val="center"/>
+        <w:rPr>
+          <w:rFonts w:ascii="Georgia" w:hAnsi="Georgia"/>
+        </w:rPr>
+      </w:pPr>
+    </w:p>
+    <w:p>
+      <w:pPr>
+        <w:pStyle w:val="titulonum"/>
+        <w:shd w:val="clear" w:color="auto" w:fill="FFFFFF"/>
+        <w:spacing w:before="0" w:beforeAutospacing="0" w:after="0" w:afterAutospacing="0"/>
+        <w:jc w:val="center"/>
+        <w:rPr>
+          <w:rFonts w:ascii="Georgia" w:hAnsi="Georgia"/>
+        </w:rPr>
+      </w:pPr>
       <w:r>
         <w:rPr>
           <w:rFonts w:ascii="Georgia" w:hAnsi="Georgia"/>
@@ -7253,10 +7249,20 @@
     </w:p>
     <w:p>
       <w:pPr>
+        <w:pStyle w:val="titulonum"/>
+        <w:shd w:val="clear" w:color="auto" w:fill="FFFFFF"/>
+        <w:spacing w:before="0" w:beforeAutospacing="0" w:after="0" w:afterAutospacing="0"/>
+        <w:jc w:val="center"/>
+        <w:rPr>
+          <w:rFonts w:ascii="Georgia" w:hAnsi="Georgia"/>
+        </w:rPr>
+      </w:pPr>
+    </w:p>
+    <w:p>
+      <w:pPr>
         <w:pStyle w:val="titulotit"/>
         <w:shd w:val="clear" w:color="auto" w:fill="FFFFFF"/>
-        <w:spacing w:before="180" w:beforeAutospacing="0" w:after="180" w:afterAutospacing="0"/>
-        <w:ind w:left="360" w:right="960"/>
+        <w:spacing w:before="0" w:beforeAutospacing="0" w:after="0" w:afterAutospacing="0"/>
         <w:jc w:val="center"/>
         <w:rPr>
           <w:rFonts w:ascii="Georgia" w:hAnsi="Georgia"/>
@@ -7275,13 +7281,23 @@
       <w:pPr>
         <w:pStyle w:val="capitulonum"/>
         <w:shd w:val="clear" w:color="auto" w:fill="FFFFFF"/>
-        <w:spacing w:before="480" w:beforeAutospacing="0" w:after="0" w:afterAutospacing="0"/>
-        <w:ind w:left="360" w:right="960"/>
+        <w:spacing w:before="0" w:beforeAutospacing="0" w:after="0" w:afterAutospacing="0"/>
         <w:jc w:val="center"/>
         <w:rPr>
           <w:rFonts w:ascii="Georgia" w:hAnsi="Georgia"/>
         </w:rPr>
       </w:pPr>
+    </w:p>
+    <w:p>
+      <w:pPr>
+        <w:pStyle w:val="capitulonum"/>
+        <w:shd w:val="clear" w:color="auto" w:fill="FFFFFF"/>
+        <w:spacing w:before="0" w:beforeAutospacing="0" w:after="0" w:afterAutospacing="0"/>
+        <w:jc w:val="center"/>
+        <w:rPr>
+          <w:rFonts w:ascii="Georgia" w:hAnsi="Georgia"/>
+        </w:rPr>
+      </w:pPr>
       <w:r>
         <w:rPr>
           <w:rFonts w:ascii="Georgia" w:hAnsi="Georgia"/>
@@ -7293,8 +7309,19 @@
       <w:pPr>
         <w:pStyle w:val="capitulotit"/>
         <w:shd w:val="clear" w:color="auto" w:fill="FFFFFF"/>
-        <w:spacing w:before="180" w:beforeAutospacing="0" w:after="180" w:afterAutospacing="0"/>
-        <w:ind w:left="360" w:right="960"/>
+        <w:spacing w:before="0" w:beforeAutospacing="0" w:after="0" w:afterAutospacing="0"/>
+        <w:jc w:val="center"/>
+        <w:rPr>
+          <w:rFonts w:ascii="Georgia" w:hAnsi="Georgia"/>
+          <w:bCs/>
+        </w:rPr>
+      </w:pPr>
+    </w:p>
+    <w:p>
+      <w:pPr>
+        <w:pStyle w:val="capitulotit"/>
+        <w:shd w:val="clear" w:color="auto" w:fill="FFFFFF"/>
+        <w:spacing w:before="0" w:beforeAutospacing="0" w:after="0" w:afterAutospacing="0"/>
         <w:jc w:val="center"/>
         <w:rPr>
           <w:rFonts w:ascii="Georgia" w:hAnsi="Georgia"/>
@@ -8847,6 +8874,8 @@
         </w:rPr>
         <w:t>, sancionada en Estados unidos en el año 2003</w:t>
       </w:r>
+      <w:bookmarkStart w:id="0" w:name="_GoBack"/>
+      <w:bookmarkEnd w:id="0"/>
     </w:p>
     <w:p>
       <w:pPr>

</xml_diff>